<commit_message>
update main and report
</commit_message>
<xml_diff>
--- a/report_jiuchao.docx
+++ b/report_jiuchao.docx
@@ -914,7 +914,7 @@
         <w:rPr>
           <w:rFonts w:ascii="Times New Roman" w:hAnsi="Times New Roman" w:cs="Times New Roman"/>
         </w:rPr>
-        <w:t xml:space="preserve">1. </w:t>
+        <w:t>1.</w:t>
       </w:r>
       <w:r>
         <w:rPr>
@@ -963,8 +963,6 @@
         </w:rPr>
         <w:t xml:space="preserve">The left panel of </w:t>
       </w:r>
-      <w:bookmarkStart w:id="0" w:name="_GoBack"/>
-      <w:bookmarkEnd w:id="0"/>
       <w:r>
         <w:rPr>
           <w:rFonts w:ascii="Times New Roman" w:hAnsi="Times New Roman" w:cs="Times New Roman"/>
@@ -981,17 +979,17 @@
         <w:rPr>
           <w:rFonts w:ascii="Times New Roman" w:hAnsi="Times New Roman" w:cs="Times New Roman"/>
         </w:rPr>
-      </w:r>
-      <w:r>
-        <w:rPr>
-          <w:rFonts w:ascii="Times New Roman" w:hAnsi="Times New Roman" w:cs="Times New Roman"/>
-        </w:rPr>
         <w:instrText xml:space="preserve"> \* MERGEFORMAT </w:instrText>
       </w:r>
       <w:r>
         <w:rPr>
           <w:rFonts w:ascii="Times New Roman" w:hAnsi="Times New Roman" w:cs="Times New Roman"/>
         </w:rPr>
+      </w:r>
+      <w:r>
+        <w:rPr>
+          <w:rFonts w:ascii="Times New Roman" w:hAnsi="Times New Roman" w:cs="Times New Roman"/>
+        </w:rPr>
         <w:fldChar w:fldCharType="separate"/>
       </w:r>
       <w:r>
@@ -1023,7 +1021,13 @@
         <w:rPr>
           <w:rFonts w:ascii="Times New Roman" w:hAnsi="Times New Roman" w:cs="Times New Roman"/>
         </w:rPr>
-        <w:t xml:space="preserve">  </w:t>
+        <w:t>demonstrates the area cropped by this method from the image after mean filter for 5 iterations.</w:t>
+      </w:r>
+      <w:r>
+        <w:rPr>
+          <w:rFonts w:ascii="Times New Roman" w:hAnsi="Times New Roman" w:cs="Times New Roman"/>
+        </w:rPr>
+        <w:t xml:space="preserve"> The right panel shows it histogram. We can see the background peaks at around 20, while the large disk peaks at around 200. I also carefully checked the brightness of the large disk as well as the line inside the disk. They are all above 100 after mean filter for five iterations, since all the pepper noises are gone after mean filter application. Therefore, our method to extract the large disk is to extract the coordinates of pixels whose brightness is higher than 100 based on the image after mean filer. Then the mean and standard deviation of these selected pixels are calculated. For consistency, we use the same coordinates which we extract from the result after mean filter for the results of all the five filters. </w:t>
       </w:r>
     </w:p>
     <w:p>
@@ -1044,6 +1048,7 @@
           <w:iCs/>
           <w:noProof/>
         </w:rPr>
+        <w:lastRenderedPageBreak/>
         <w:drawing>
           <wp:inline distT="0" distB="0" distL="0" distR="0" wp14:anchorId="621A997F" wp14:editId="639C4DFF">
             <wp:extent cx="2556408" cy="2940050"/>
@@ -1172,7 +1177,7 @@
           <w:szCs w:val="24"/>
         </w:rPr>
       </w:pPr>
-      <w:bookmarkStart w:id="1" w:name="_Ref36061854"/>
+      <w:bookmarkStart w:id="0" w:name="_Ref36061854"/>
       <w:r>
         <w:t xml:space="preserve">Figure </w:t>
       </w:r>
@@ -1184,7 +1189,7 @@
           <w:t>1</w:t>
         </w:r>
       </w:fldSimple>
-      <w:bookmarkEnd w:id="1"/>
+      <w:bookmarkEnd w:id="0"/>
       <w:r>
         <w:t xml:space="preserve"> The matrix containing the large disk and its histogram after applying 5 x 5 mean filter to the original disk image. </w:t>
       </w:r>
@@ -1215,7 +1220,6 @@
           <w:iCs/>
           <w:color w:val="auto"/>
         </w:rPr>
-        <w:lastRenderedPageBreak/>
         <w:t>3. Structure of Code</w:t>
       </w:r>
     </w:p>
@@ -1227,7 +1231,6 @@
           <w:bCs/>
         </w:rPr>
       </w:pPr>
-      <w:proofErr w:type="spellStart"/>
       <w:r>
         <w:rPr>
           <w:rFonts w:ascii="Times New Roman" w:hAnsi="Times New Roman" w:cs="Times New Roman"/>
@@ -1236,7 +1239,6 @@
         </w:rPr>
         <w:t>sigma_filter.m</w:t>
       </w:r>
-      <w:proofErr w:type="spellEnd"/>
     </w:p>
     <w:p>
       <w:pPr>
@@ -1255,33 +1257,8 @@
           <w:rFonts w:ascii="Times New Roman" w:hAnsi="Times New Roman" w:cs="Times New Roman"/>
           <w:color w:val="000000" w:themeColor="text1"/>
         </w:rPr>
-        <w:t xml:space="preserve">Function </w:t>
-      </w:r>
-      <w:proofErr w:type="spellStart"/>
-      <w:r>
-        <w:rPr>
-          <w:rFonts w:ascii="Times New Roman" w:hAnsi="Times New Roman" w:cs="Times New Roman"/>
-          <w:color w:val="000000" w:themeColor="text1"/>
-        </w:rPr>
-        <w:t>sigma_filter.m</w:t>
-      </w:r>
-      <w:proofErr w:type="spellEnd"/>
-      <w:r>
-        <w:rPr>
-          <w:rFonts w:ascii="Times New Roman" w:hAnsi="Times New Roman" w:cs="Times New Roman"/>
-          <w:color w:val="000000" w:themeColor="text1"/>
-        </w:rPr>
-        <w:t xml:space="preserve"> takes an image as input, and applies sigma filter to it. The output image will be the image after </w:t>
-      </w:r>
-      <w:proofErr w:type="spellStart"/>
-      <w:r>
-        <w:rPr>
-          <w:rFonts w:ascii="Times New Roman" w:hAnsi="Times New Roman" w:cs="Times New Roman"/>
-          <w:color w:val="000000" w:themeColor="text1"/>
-        </w:rPr>
-        <w:t>sigma_filter</w:t>
-      </w:r>
-      <w:proofErr w:type="spellEnd"/>
+        <w:t>Function sigma_filter.m takes an image as input, and applies sigma filter to it. The output image will be the image after sigma_filter</w:t>
+      </w:r>
       <w:r>
         <w:rPr>
           <w:rFonts w:ascii="Times New Roman" w:hAnsi="Times New Roman" w:cs="Times New Roman"/>
@@ -1407,6 +1384,10 @@
     </w:p>
     <w:p>
       <w:pPr>
+        <w:autoSpaceDE w:val="0"/>
+        <w:autoSpaceDN w:val="0"/>
+        <w:adjustRightInd w:val="0"/>
+        <w:spacing w:after="0" w:line="240" w:lineRule="auto"/>
         <w:rPr>
           <w:rFonts w:ascii="Times New Roman" w:hAnsi="Times New Roman" w:cs="Times New Roman"/>
           <w:iCs/>
@@ -1419,6 +1400,1582 @@
         </w:rPr>
         <w:t xml:space="preserve">The first part of this project focuses on applying different types of nonlinear filters and understanding their effects. </w:t>
       </w:r>
+      <w:r>
+        <w:rPr>
+          <w:rFonts w:ascii="Times New Roman" w:hAnsi="Times New Roman" w:cs="Times New Roman"/>
+          <w:iCs/>
+        </w:rPr>
+        <w:t xml:space="preserve">5 types of nonlinear filters have been tried to apply on the disk.gif image for up to 5 iterations. </w:t>
+      </w:r>
+      <w:r>
+        <w:rPr>
+          <w:rFonts w:ascii="Times New Roman" w:hAnsi="Times New Roman" w:cs="Times New Roman"/>
+          <w:iCs/>
+        </w:rPr>
+        <w:t xml:space="preserve">The 5 filters are: </w:t>
+      </w:r>
+      <w:r>
+        <w:rPr>
+          <w:rFonts w:ascii="Times New Roman" w:hAnsi="Times New Roman" w:cs="Times New Roman"/>
+          <w:iCs/>
+        </w:rPr>
+        <w:t>5</w:t>
+      </w:r>
+      <m:oMath>
+        <m:r>
+          <w:rPr>
+            <w:rFonts w:ascii="Cambria Math" w:hAnsi="Cambria Math" w:cs="Times New Roman"/>
+          </w:rPr>
+          <m:t>×</m:t>
+        </m:r>
+      </m:oMath>
+      <w:r>
+        <w:rPr>
+          <w:rFonts w:ascii="Times New Roman" w:hAnsi="Times New Roman" w:cs="Times New Roman"/>
+          <w:iCs/>
+        </w:rPr>
+        <w:t>5 mean</w:t>
+      </w:r>
+      <w:r>
+        <w:rPr>
+          <w:rFonts w:ascii="Times New Roman" w:hAnsi="Times New Roman" w:cs="Times New Roman"/>
+          <w:iCs/>
+        </w:rPr>
+        <w:t xml:space="preserve"> filter, </w:t>
+      </w:r>
+      <w:r>
+        <w:rPr>
+          <w:rFonts w:ascii="Times New Roman" w:hAnsi="Times New Roman" w:cs="Times New Roman"/>
+          <w:iCs/>
+        </w:rPr>
+        <w:t>5</w:t>
+      </w:r>
+      <m:oMath>
+        <m:r>
+          <w:rPr>
+            <w:rFonts w:ascii="Cambria Math" w:hAnsi="Cambria Math" w:cs="Times New Roman"/>
+          </w:rPr>
+          <m:t>×</m:t>
+        </m:r>
+      </m:oMath>
+      <w:r>
+        <w:rPr>
+          <w:rFonts w:ascii="Times New Roman" w:hAnsi="Times New Roman" w:cs="Times New Roman"/>
+          <w:iCs/>
+        </w:rPr>
+        <w:t>5 median</w:t>
+      </w:r>
+      <w:r>
+        <w:rPr>
+          <w:rFonts w:ascii="Times New Roman" w:hAnsi="Times New Roman" w:cs="Times New Roman"/>
+          <w:iCs/>
+        </w:rPr>
+        <w:t xml:space="preserve"> filter, </w:t>
+      </w:r>
+      <w:r>
+        <w:rPr>
+          <w:rFonts w:ascii="Times New Roman" w:hAnsi="Times New Roman" w:cs="Times New Roman"/>
+          <w:iCs/>
+        </w:rPr>
+        <w:t>5</w:t>
+      </w:r>
+      <m:oMath>
+        <m:r>
+          <w:rPr>
+            <w:rFonts w:ascii="Cambria Math" w:hAnsi="Cambria Math" w:cs="Times New Roman"/>
+          </w:rPr>
+          <m:t>×</m:t>
+        </m:r>
+      </m:oMath>
+      <w:r>
+        <w:rPr>
+          <w:rFonts w:ascii="Times New Roman" w:hAnsi="Times New Roman" w:cs="Times New Roman"/>
+          <w:iCs/>
+        </w:rPr>
+        <w:t>5 alpha-trimmed mean (</w:t>
+      </w:r>
+      <w:r>
+        <w:rPr>
+          <w:rFonts w:ascii="Times New Roman" w:hAnsi="Times New Roman" w:cs="Times New Roman"/>
+          <w:iCs/>
+        </w:rPr>
+        <w:t>alpha</w:t>
+      </w:r>
+      <w:r>
+        <w:rPr>
+          <w:rFonts w:ascii="Times New Roman" w:hAnsi="Times New Roman" w:cs="Times New Roman"/>
+          <w:iCs/>
+        </w:rPr>
+        <w:t>= 0</w:t>
+      </w:r>
+      <w:r>
+        <w:rPr>
+          <w:rFonts w:ascii="Times New Roman" w:hAnsi="Times New Roman" w:cs="Times New Roman"/>
+          <w:iCs/>
+        </w:rPr>
+        <w:t>.</w:t>
+      </w:r>
+      <w:r>
+        <w:rPr>
+          <w:rFonts w:ascii="Times New Roman" w:hAnsi="Times New Roman" w:cs="Times New Roman"/>
+          <w:iCs/>
+        </w:rPr>
+        <w:t>25)</w:t>
+      </w:r>
+      <w:r>
+        <w:rPr>
+          <w:rFonts w:ascii="Times New Roman" w:hAnsi="Times New Roman" w:cs="Times New Roman"/>
+          <w:iCs/>
+        </w:rPr>
+        <w:t xml:space="preserve">, </w:t>
+      </w:r>
+      <w:r>
+        <w:rPr>
+          <w:rFonts w:ascii="Times New Roman" w:hAnsi="Times New Roman" w:cs="Times New Roman"/>
+          <w:iCs/>
+        </w:rPr>
+        <w:t>5</w:t>
+      </w:r>
+      <m:oMath>
+        <m:r>
+          <w:rPr>
+            <w:rFonts w:ascii="Cambria Math" w:hAnsi="Cambria Math" w:cs="Times New Roman"/>
+          </w:rPr>
+          <m:t>×</m:t>
+        </m:r>
+      </m:oMath>
+      <w:r>
+        <w:rPr>
+          <w:rFonts w:ascii="Times New Roman" w:hAnsi="Times New Roman" w:cs="Times New Roman"/>
+          <w:iCs/>
+        </w:rPr>
+        <w:t>5 sigma filter (</w:t>
+      </w:r>
+      <m:oMath>
+        <m:r>
+          <w:rPr>
+            <w:rFonts w:ascii="Cambria Math" w:hAnsi="Cambria Math" w:cs="Times New Roman"/>
+          </w:rPr>
+          <m:t>σ</m:t>
+        </m:r>
+      </m:oMath>
+      <w:r>
+        <w:rPr>
+          <w:rFonts w:ascii="Times New Roman" w:hAnsi="Times New Roman" w:cs="Times New Roman"/>
+          <w:iCs/>
+        </w:rPr>
+        <w:t xml:space="preserve"> = 20)</w:t>
+      </w:r>
+      <w:r>
+        <w:rPr>
+          <w:rFonts w:ascii="Times New Roman" w:hAnsi="Times New Roman" w:cs="Times New Roman"/>
+          <w:iCs/>
+        </w:rPr>
+        <w:t>, and</w:t>
+      </w:r>
+      <w:r>
+        <w:rPr>
+          <w:rFonts w:ascii="Times New Roman" w:hAnsi="Times New Roman" w:cs="Times New Roman"/>
+          <w:iCs/>
+        </w:rPr>
+        <w:t xml:space="preserve"> 5</w:t>
+      </w:r>
+      <m:oMath>
+        <m:r>
+          <w:rPr>
+            <w:rFonts w:ascii="Cambria Math" w:hAnsi="Cambria Math" w:cs="Times New Roman"/>
+          </w:rPr>
+          <m:t>×</m:t>
+        </m:r>
+      </m:oMath>
+      <w:r>
+        <w:rPr>
+          <w:rFonts w:ascii="Times New Roman" w:hAnsi="Times New Roman" w:cs="Times New Roman"/>
+          <w:iCs/>
+        </w:rPr>
+        <w:t>5 symmetric nearest-neighbor mean</w:t>
+      </w:r>
+      <w:r>
+        <w:rPr>
+          <w:rFonts w:ascii="Times New Roman" w:hAnsi="Times New Roman" w:cs="Times New Roman"/>
+          <w:iCs/>
+        </w:rPr>
+        <w:t xml:space="preserve"> filter</w:t>
+      </w:r>
+      <w:r>
+        <w:rPr>
+          <w:rFonts w:ascii="Times New Roman" w:hAnsi="Times New Roman" w:cs="Times New Roman"/>
+          <w:iCs/>
+        </w:rPr>
+        <w:t>.</w:t>
+      </w:r>
+      <w:r>
+        <w:rPr>
+          <w:rFonts w:ascii="Times New Roman" w:hAnsi="Times New Roman" w:cs="Times New Roman"/>
+          <w:iCs/>
+        </w:rPr>
+        <w:t xml:space="preserve"> </w:t>
+      </w:r>
+      <w:r>
+        <w:rPr>
+          <w:rFonts w:ascii="Times New Roman" w:hAnsi="Times New Roman" w:cs="Times New Roman"/>
+          <w:iCs/>
+        </w:rPr>
+        <w:t>The image output of the first iteration and fifth iteration</w:t>
+      </w:r>
+      <w:r>
+        <w:rPr>
+          <w:rFonts w:ascii="Times New Roman" w:hAnsi="Times New Roman" w:cs="Times New Roman"/>
+          <w:iCs/>
+        </w:rPr>
+        <w:t xml:space="preserve">. After 5 iteration, </w:t>
+      </w:r>
+      <w:r>
+        <w:rPr>
+          <w:rFonts w:ascii="Times New Roman" w:hAnsi="Times New Roman" w:cs="Times New Roman"/>
+          <w:iCs/>
+        </w:rPr>
+        <w:t>the gray-scale histogram</w:t>
+      </w:r>
+      <w:r>
+        <w:rPr>
+          <w:rFonts w:ascii="Times New Roman" w:hAnsi="Times New Roman" w:cs="Times New Roman"/>
+          <w:iCs/>
+        </w:rPr>
+        <w:t>s were shown for each filter. Meanwhile, t</w:t>
+      </w:r>
+      <w:r>
+        <w:rPr>
+          <w:rFonts w:ascii="Times New Roman" w:hAnsi="Times New Roman" w:cs="Times New Roman"/>
+          <w:iCs/>
+        </w:rPr>
+        <w:t>he mean and standard deviation of the interior of the large disk were</w:t>
+      </w:r>
+      <w:r>
+        <w:rPr>
+          <w:rFonts w:ascii="Times New Roman" w:hAnsi="Times New Roman" w:cs="Times New Roman"/>
+          <w:iCs/>
+        </w:rPr>
+        <w:t xml:space="preserve"> also</w:t>
+      </w:r>
+      <w:r>
+        <w:rPr>
+          <w:rFonts w:ascii="Times New Roman" w:hAnsi="Times New Roman" w:cs="Times New Roman"/>
+          <w:iCs/>
+        </w:rPr>
+        <w:t xml:space="preserve"> calculated. </w:t>
+      </w:r>
+      <w:r>
+        <w:rPr>
+          <w:rFonts w:ascii="Times New Roman" w:hAnsi="Times New Roman" w:cs="Times New Roman"/>
+          <w:iCs/>
+        </w:rPr>
+        <w:t xml:space="preserve"> </w:t>
+      </w:r>
+    </w:p>
+    <w:p>
+      <w:pPr>
+        <w:autoSpaceDE w:val="0"/>
+        <w:autoSpaceDN w:val="0"/>
+        <w:adjustRightInd w:val="0"/>
+        <w:spacing w:after="0" w:line="240" w:lineRule="auto"/>
+        <w:rPr>
+          <w:rFonts w:ascii="Times New Roman" w:hAnsi="Times New Roman" w:cs="Times New Roman"/>
+          <w:iCs/>
+        </w:rPr>
+      </w:pPr>
+    </w:p>
+    <w:p>
+      <w:pPr>
+        <w:autoSpaceDE w:val="0"/>
+        <w:autoSpaceDN w:val="0"/>
+        <w:adjustRightInd w:val="0"/>
+        <w:spacing w:after="0" w:line="240" w:lineRule="auto"/>
+        <w:rPr>
+          <w:rFonts w:ascii="Times New Roman" w:hAnsi="Times New Roman" w:cs="Times New Roman"/>
+          <w:iCs/>
+        </w:rPr>
+      </w:pPr>
+      <w:r>
+        <w:rPr>
+          <w:rFonts w:ascii="Times New Roman" w:hAnsi="Times New Roman" w:cs="Times New Roman"/>
+          <w:iCs/>
+        </w:rPr>
+        <w:fldChar w:fldCharType="begin"/>
+      </w:r>
+      <w:r>
+        <w:rPr>
+          <w:rFonts w:ascii="Times New Roman" w:hAnsi="Times New Roman" w:cs="Times New Roman"/>
+          <w:iCs/>
+        </w:rPr>
+        <w:instrText xml:space="preserve"> REF _Ref36115608 \h </w:instrText>
+      </w:r>
+      <w:r>
+        <w:rPr>
+          <w:rFonts w:ascii="Times New Roman" w:hAnsi="Times New Roman" w:cs="Times New Roman"/>
+          <w:iCs/>
+        </w:rPr>
+      </w:r>
+      <w:r>
+        <w:rPr>
+          <w:rFonts w:ascii="Times New Roman" w:hAnsi="Times New Roman" w:cs="Times New Roman"/>
+          <w:iCs/>
+        </w:rPr>
+        <w:instrText xml:space="preserve"> \* MERGEFORMAT </w:instrText>
+      </w:r>
+      <w:r>
+        <w:rPr>
+          <w:rFonts w:ascii="Times New Roman" w:hAnsi="Times New Roman" w:cs="Times New Roman"/>
+          <w:iCs/>
+        </w:rPr>
+        <w:fldChar w:fldCharType="separate"/>
+      </w:r>
+      <w:r>
+        <w:rPr>
+          <w:rFonts w:ascii="Times New Roman" w:hAnsi="Times New Roman" w:cs="Times New Roman"/>
+          <w:iCs/>
+        </w:rPr>
+        <w:t>Figure 2</w:t>
+      </w:r>
+      <w:r>
+        <w:rPr>
+          <w:rFonts w:ascii="Times New Roman" w:hAnsi="Times New Roman" w:cs="Times New Roman"/>
+          <w:iCs/>
+        </w:rPr>
+        <w:fldChar w:fldCharType="end"/>
+      </w:r>
+      <w:r>
+        <w:rPr>
+          <w:rFonts w:ascii="Times New Roman" w:hAnsi="Times New Roman" w:cs="Times New Roman"/>
+          <w:iCs/>
+        </w:rPr>
+        <w:t xml:space="preserve">A is the original image with the gray-scale histogram. We can see the distribution is very disperse due to the presence of noise. We first applied mean filter to it. </w:t>
+      </w:r>
+      <w:r>
+        <w:rPr>
+          <w:rFonts w:ascii="Times New Roman" w:hAnsi="Times New Roman" w:cs="Times New Roman"/>
+          <w:iCs/>
+        </w:rPr>
+        <w:fldChar w:fldCharType="begin"/>
+      </w:r>
+      <w:r>
+        <w:rPr>
+          <w:rFonts w:ascii="Times New Roman" w:hAnsi="Times New Roman" w:cs="Times New Roman"/>
+          <w:iCs/>
+        </w:rPr>
+        <w:instrText xml:space="preserve"> REF _Ref36115608 \h </w:instrText>
+      </w:r>
+      <w:r>
+        <w:rPr>
+          <w:rFonts w:ascii="Times New Roman" w:hAnsi="Times New Roman" w:cs="Times New Roman"/>
+          <w:iCs/>
+        </w:rPr>
+      </w:r>
+      <w:r>
+        <w:rPr>
+          <w:rFonts w:ascii="Times New Roman" w:hAnsi="Times New Roman" w:cs="Times New Roman"/>
+          <w:iCs/>
+        </w:rPr>
+        <w:instrText xml:space="preserve"> \* MERGEFORMAT </w:instrText>
+      </w:r>
+      <w:r>
+        <w:rPr>
+          <w:rFonts w:ascii="Times New Roman" w:hAnsi="Times New Roman" w:cs="Times New Roman"/>
+          <w:iCs/>
+        </w:rPr>
+        <w:fldChar w:fldCharType="separate"/>
+      </w:r>
+      <w:r>
+        <w:rPr>
+          <w:rFonts w:ascii="Times New Roman" w:hAnsi="Times New Roman" w:cs="Times New Roman"/>
+          <w:iCs/>
+        </w:rPr>
+        <w:t>Figure 2</w:t>
+      </w:r>
+      <w:r>
+        <w:rPr>
+          <w:rFonts w:ascii="Times New Roman" w:hAnsi="Times New Roman" w:cs="Times New Roman"/>
+          <w:iCs/>
+        </w:rPr>
+        <w:fldChar w:fldCharType="end"/>
+      </w:r>
+      <w:r>
+        <w:rPr>
+          <w:rFonts w:ascii="Times New Roman" w:hAnsi="Times New Roman" w:cs="Times New Roman"/>
+          <w:iCs/>
+        </w:rPr>
+        <w:t xml:space="preserve"> B showed the result of mean filter after one iteration and 5 iterations respectively. </w:t>
+      </w:r>
+      <w:r>
+        <w:rPr>
+          <w:rFonts w:ascii="Times New Roman" w:hAnsi="Times New Roman" w:cs="Times New Roman"/>
+          <w:iCs/>
+        </w:rPr>
+        <w:t>We could see mean filter sharpened the histogram greatly comparing with the original image</w:t>
+      </w:r>
+      <w:r>
+        <w:rPr>
+          <w:rFonts w:ascii="Times New Roman" w:hAnsi="Times New Roman" w:cs="Times New Roman"/>
+          <w:iCs/>
+        </w:rPr>
+        <w:t xml:space="preserve">, but the edge tended to become blurred. </w:t>
+      </w:r>
+      <w:r>
+        <w:rPr>
+          <w:rFonts w:ascii="Times New Roman" w:hAnsi="Times New Roman" w:cs="Times New Roman"/>
+          <w:iCs/>
+        </w:rPr>
+        <w:t xml:space="preserve">Mean filter takes the mean of all the 25 inputs, so it is easy to be affected by outliers. </w:t>
+      </w:r>
+      <w:r>
+        <w:rPr>
+          <w:rFonts w:ascii="Times New Roman" w:hAnsi="Times New Roman" w:cs="Times New Roman"/>
+          <w:iCs/>
+        </w:rPr>
+        <w:t>As a result, it will be easy to be affected by the background at the edge.</w:t>
+      </w:r>
+      <w:r>
+        <w:rPr>
+          <w:rFonts w:ascii="Times New Roman" w:hAnsi="Times New Roman" w:cs="Times New Roman"/>
+          <w:iCs/>
+        </w:rPr>
+        <w:t xml:space="preserve"> According to the method described in 2.1.6, we extracted the interior of the large disk, and calculated the mean and standard deviation, which are 188.70 and 22.60</w:t>
+      </w:r>
+      <w:r>
+        <w:rPr>
+          <w:rFonts w:ascii="Times New Roman" w:hAnsi="Times New Roman" w:cs="Times New Roman"/>
+          <w:iCs/>
+        </w:rPr>
+        <w:t xml:space="preserve"> (</w:t>
+      </w:r>
+      <w:r>
+        <w:rPr>
+          <w:rFonts w:ascii="Times New Roman" w:hAnsi="Times New Roman" w:cs="Times New Roman"/>
+          <w:iCs/>
+        </w:rPr>
+        <w:fldChar w:fldCharType="begin"/>
+      </w:r>
+      <w:r>
+        <w:rPr>
+          <w:rFonts w:ascii="Times New Roman" w:hAnsi="Times New Roman" w:cs="Times New Roman"/>
+          <w:iCs/>
+        </w:rPr>
+        <w:instrText xml:space="preserve"> REF _Ref36116421 \h </w:instrText>
+      </w:r>
+      <w:r>
+        <w:rPr>
+          <w:rFonts w:ascii="Times New Roman" w:hAnsi="Times New Roman" w:cs="Times New Roman"/>
+          <w:iCs/>
+        </w:rPr>
+      </w:r>
+      <w:r>
+        <w:rPr>
+          <w:rFonts w:ascii="Times New Roman" w:hAnsi="Times New Roman" w:cs="Times New Roman"/>
+          <w:iCs/>
+        </w:rPr>
+        <w:instrText xml:space="preserve"> \* MERGEFORMAT </w:instrText>
+      </w:r>
+      <w:r>
+        <w:rPr>
+          <w:rFonts w:ascii="Times New Roman" w:hAnsi="Times New Roman" w:cs="Times New Roman"/>
+          <w:iCs/>
+        </w:rPr>
+        <w:fldChar w:fldCharType="separate"/>
+      </w:r>
+      <w:r>
+        <w:rPr>
+          <w:rFonts w:ascii="Times New Roman" w:hAnsi="Times New Roman" w:cs="Times New Roman"/>
+          <w:iCs/>
+        </w:rPr>
+        <w:t>Table 1</w:t>
+      </w:r>
+      <w:r>
+        <w:rPr>
+          <w:rFonts w:ascii="Times New Roman" w:hAnsi="Times New Roman" w:cs="Times New Roman"/>
+          <w:iCs/>
+        </w:rPr>
+        <w:fldChar w:fldCharType="end"/>
+      </w:r>
+      <w:r>
+        <w:rPr>
+          <w:rFonts w:ascii="Times New Roman" w:hAnsi="Times New Roman" w:cs="Times New Roman"/>
+          <w:iCs/>
+        </w:rPr>
+        <w:t>)</w:t>
+      </w:r>
+      <w:r>
+        <w:rPr>
+          <w:rFonts w:ascii="Times New Roman" w:hAnsi="Times New Roman" w:cs="Times New Roman"/>
+          <w:iCs/>
+        </w:rPr>
+        <w:t>.</w:t>
+      </w:r>
+    </w:p>
+    <w:p>
+      <w:pPr>
+        <w:autoSpaceDE w:val="0"/>
+        <w:autoSpaceDN w:val="0"/>
+        <w:adjustRightInd w:val="0"/>
+        <w:spacing w:after="0" w:line="240" w:lineRule="auto"/>
+        <w:rPr>
+          <w:rFonts w:ascii="Times New Roman" w:hAnsi="Times New Roman" w:cs="Times New Roman"/>
+          <w:iCs/>
+        </w:rPr>
+      </w:pPr>
+    </w:p>
+    <w:p>
+      <w:pPr>
+        <w:autoSpaceDE w:val="0"/>
+        <w:autoSpaceDN w:val="0"/>
+        <w:adjustRightInd w:val="0"/>
+        <w:spacing w:after="0" w:line="240" w:lineRule="auto"/>
+        <w:rPr>
+          <w:rFonts w:ascii="Times New Roman" w:hAnsi="Times New Roman" w:cs="Times New Roman"/>
+          <w:iCs/>
+        </w:rPr>
+      </w:pPr>
+      <w:r>
+        <w:rPr>
+          <w:rFonts w:ascii="Times New Roman" w:hAnsi="Times New Roman" w:cs="Times New Roman"/>
+          <w:iCs/>
+        </w:rPr>
+        <w:t xml:space="preserve">In contrast, median filter </w:t>
+      </w:r>
+      <w:r>
+        <w:rPr>
+          <w:rFonts w:ascii="Times New Roman" w:hAnsi="Times New Roman" w:cs="Times New Roman"/>
+          <w:iCs/>
+        </w:rPr>
+        <w:t>preserved the edge better than mean filter</w:t>
+      </w:r>
+      <w:r>
+        <w:rPr>
+          <w:rFonts w:ascii="Times New Roman" w:hAnsi="Times New Roman" w:cs="Times New Roman"/>
+          <w:iCs/>
+        </w:rPr>
+        <w:t xml:space="preserve"> (</w:t>
+      </w:r>
+      <w:r>
+        <w:rPr>
+          <w:rFonts w:ascii="Times New Roman" w:hAnsi="Times New Roman" w:cs="Times New Roman"/>
+          <w:iCs/>
+        </w:rPr>
+        <w:fldChar w:fldCharType="begin"/>
+      </w:r>
+      <w:r>
+        <w:rPr>
+          <w:rFonts w:ascii="Times New Roman" w:hAnsi="Times New Roman" w:cs="Times New Roman"/>
+          <w:iCs/>
+        </w:rPr>
+        <w:instrText xml:space="preserve"> REF _Ref36115608 \h </w:instrText>
+      </w:r>
+      <w:r>
+        <w:rPr>
+          <w:rFonts w:ascii="Times New Roman" w:hAnsi="Times New Roman" w:cs="Times New Roman"/>
+          <w:iCs/>
+        </w:rPr>
+      </w:r>
+      <w:r>
+        <w:rPr>
+          <w:rFonts w:ascii="Times New Roman" w:hAnsi="Times New Roman" w:cs="Times New Roman"/>
+          <w:iCs/>
+        </w:rPr>
+        <w:instrText xml:space="preserve"> \* MERGEFORMAT </w:instrText>
+      </w:r>
+      <w:r>
+        <w:rPr>
+          <w:rFonts w:ascii="Times New Roman" w:hAnsi="Times New Roman" w:cs="Times New Roman"/>
+          <w:iCs/>
+        </w:rPr>
+        <w:fldChar w:fldCharType="separate"/>
+      </w:r>
+      <w:r>
+        <w:rPr>
+          <w:rFonts w:ascii="Times New Roman" w:hAnsi="Times New Roman" w:cs="Times New Roman"/>
+          <w:iCs/>
+        </w:rPr>
+        <w:t>Figure 2</w:t>
+      </w:r>
+      <w:r>
+        <w:rPr>
+          <w:rFonts w:ascii="Times New Roman" w:hAnsi="Times New Roman" w:cs="Times New Roman"/>
+          <w:iCs/>
+        </w:rPr>
+        <w:fldChar w:fldCharType="end"/>
+      </w:r>
+      <w:r>
+        <w:rPr>
+          <w:rFonts w:ascii="Times New Roman" w:hAnsi="Times New Roman" w:cs="Times New Roman"/>
+          <w:iCs/>
+        </w:rPr>
+        <w:t>C</w:t>
+      </w:r>
+      <w:r>
+        <w:rPr>
+          <w:rFonts w:ascii="Times New Roman" w:hAnsi="Times New Roman" w:cs="Times New Roman"/>
+          <w:iCs/>
+        </w:rPr>
+        <w:t xml:space="preserve"> left two panels</w:t>
+      </w:r>
+      <w:r>
+        <w:rPr>
+          <w:rFonts w:ascii="Times New Roman" w:hAnsi="Times New Roman" w:cs="Times New Roman"/>
+          <w:iCs/>
+        </w:rPr>
+        <w:t>)</w:t>
+      </w:r>
+      <w:r>
+        <w:rPr>
+          <w:rFonts w:ascii="Times New Roman" w:hAnsi="Times New Roman" w:cs="Times New Roman"/>
+          <w:iCs/>
+        </w:rPr>
+        <w:t xml:space="preserve">. </w:t>
+      </w:r>
+      <w:r>
+        <w:rPr>
+          <w:rFonts w:ascii="Times New Roman" w:hAnsi="Times New Roman" w:cs="Times New Roman"/>
+          <w:iCs/>
+        </w:rPr>
+        <w:t>Mean filter</w:t>
+      </w:r>
+      <w:r>
+        <w:rPr>
+          <w:rFonts w:ascii="Times New Roman" w:hAnsi="Times New Roman" w:cs="Times New Roman"/>
+          <w:iCs/>
+        </w:rPr>
+        <w:t xml:space="preserve"> also greatly sharpened the gray-scale histogram</w:t>
+      </w:r>
+      <w:r>
+        <w:rPr>
+          <w:rFonts w:ascii="Times New Roman" w:hAnsi="Times New Roman" w:cs="Times New Roman"/>
+          <w:iCs/>
+        </w:rPr>
+        <w:t xml:space="preserve"> (</w:t>
+      </w:r>
+      <w:r>
+        <w:rPr>
+          <w:rFonts w:ascii="Times New Roman" w:hAnsi="Times New Roman" w:cs="Times New Roman"/>
+          <w:iCs/>
+        </w:rPr>
+        <w:fldChar w:fldCharType="begin"/>
+      </w:r>
+      <w:r>
+        <w:rPr>
+          <w:rFonts w:ascii="Times New Roman" w:hAnsi="Times New Roman" w:cs="Times New Roman"/>
+          <w:iCs/>
+        </w:rPr>
+        <w:instrText xml:space="preserve"> REF _Ref36115608 \h </w:instrText>
+      </w:r>
+      <w:r>
+        <w:rPr>
+          <w:rFonts w:ascii="Times New Roman" w:hAnsi="Times New Roman" w:cs="Times New Roman"/>
+          <w:iCs/>
+        </w:rPr>
+      </w:r>
+      <w:r>
+        <w:rPr>
+          <w:rFonts w:ascii="Times New Roman" w:hAnsi="Times New Roman" w:cs="Times New Roman"/>
+          <w:iCs/>
+        </w:rPr>
+        <w:instrText xml:space="preserve"> \* MERGEFORMAT </w:instrText>
+      </w:r>
+      <w:r>
+        <w:rPr>
+          <w:rFonts w:ascii="Times New Roman" w:hAnsi="Times New Roman" w:cs="Times New Roman"/>
+          <w:iCs/>
+        </w:rPr>
+        <w:fldChar w:fldCharType="separate"/>
+      </w:r>
+      <w:r>
+        <w:rPr>
+          <w:rFonts w:ascii="Times New Roman" w:hAnsi="Times New Roman" w:cs="Times New Roman"/>
+          <w:iCs/>
+        </w:rPr>
+        <w:t>Figure 2</w:t>
+      </w:r>
+      <w:r>
+        <w:rPr>
+          <w:rFonts w:ascii="Times New Roman" w:hAnsi="Times New Roman" w:cs="Times New Roman"/>
+          <w:iCs/>
+        </w:rPr>
+        <w:fldChar w:fldCharType="end"/>
+      </w:r>
+      <w:r>
+        <w:rPr>
+          <w:rFonts w:ascii="Times New Roman" w:hAnsi="Times New Roman" w:cs="Times New Roman"/>
+          <w:iCs/>
+        </w:rPr>
+        <w:t>C right panel)</w:t>
+      </w:r>
+      <w:r>
+        <w:rPr>
+          <w:rFonts w:ascii="Times New Roman" w:hAnsi="Times New Roman" w:cs="Times New Roman"/>
+          <w:iCs/>
+        </w:rPr>
+        <w:t>. Its mean (191.80) of the large disk is</w:t>
+      </w:r>
+      <w:r>
+        <w:rPr>
+          <w:rFonts w:ascii="Times New Roman" w:hAnsi="Times New Roman" w:cs="Times New Roman"/>
+          <w:iCs/>
+        </w:rPr>
+        <w:t xml:space="preserve"> slightly</w:t>
+      </w:r>
+      <w:r>
+        <w:rPr>
+          <w:rFonts w:ascii="Times New Roman" w:hAnsi="Times New Roman" w:cs="Times New Roman"/>
+          <w:iCs/>
+        </w:rPr>
+        <w:t xml:space="preserve"> higher than the result from mean filter, and its standard deviation (21.01) is slightly lower, indicating</w:t>
+      </w:r>
+      <w:r>
+        <w:rPr>
+          <w:rFonts w:ascii="Times New Roman" w:hAnsi="Times New Roman" w:cs="Times New Roman"/>
+          <w:iCs/>
+        </w:rPr>
+        <w:t xml:space="preserve"> median filter </w:t>
+      </w:r>
+      <w:r>
+        <w:rPr>
+          <w:rFonts w:ascii="Times New Roman" w:hAnsi="Times New Roman" w:cs="Times New Roman"/>
+          <w:iCs/>
+        </w:rPr>
+        <w:t xml:space="preserve">is </w:t>
+      </w:r>
+      <w:r>
+        <w:rPr>
+          <w:rFonts w:ascii="Times New Roman" w:hAnsi="Times New Roman" w:cs="Times New Roman"/>
+          <w:iCs/>
+        </w:rPr>
+        <w:t xml:space="preserve">relatively less affected </w:t>
+      </w:r>
+      <w:r>
+        <w:rPr>
+          <w:rFonts w:ascii="Times New Roman" w:hAnsi="Times New Roman" w:cs="Times New Roman"/>
+          <w:iCs/>
+        </w:rPr>
+        <w:t xml:space="preserve">by the pepper noise </w:t>
+      </w:r>
+      <w:r>
+        <w:rPr>
+          <w:rFonts w:ascii="Times New Roman" w:hAnsi="Times New Roman" w:cs="Times New Roman"/>
+          <w:iCs/>
+        </w:rPr>
+        <w:t xml:space="preserve">outlier </w:t>
+      </w:r>
+      <w:r>
+        <w:rPr>
+          <w:rFonts w:ascii="Times New Roman" w:hAnsi="Times New Roman" w:cs="Times New Roman"/>
+          <w:iCs/>
+        </w:rPr>
+        <w:t>inside the large disk</w:t>
+      </w:r>
+      <w:r>
+        <w:rPr>
+          <w:rFonts w:ascii="Times New Roman" w:hAnsi="Times New Roman" w:cs="Times New Roman"/>
+          <w:iCs/>
+        </w:rPr>
+        <w:t>.</w:t>
+      </w:r>
+    </w:p>
+    <w:p>
+      <w:pPr>
+        <w:autoSpaceDE w:val="0"/>
+        <w:autoSpaceDN w:val="0"/>
+        <w:adjustRightInd w:val="0"/>
+        <w:spacing w:after="0" w:line="240" w:lineRule="auto"/>
+        <w:rPr>
+          <w:rFonts w:ascii="Times New Roman" w:hAnsi="Times New Roman" w:cs="Times New Roman"/>
+          <w:iCs/>
+        </w:rPr>
+      </w:pPr>
+    </w:p>
+    <w:p>
+      <w:pPr>
+        <w:autoSpaceDE w:val="0"/>
+        <w:autoSpaceDN w:val="0"/>
+        <w:adjustRightInd w:val="0"/>
+        <w:spacing w:after="0" w:line="240" w:lineRule="auto"/>
+        <w:rPr>
+          <w:rFonts w:ascii="Times New Roman" w:hAnsi="Times New Roman" w:cs="Times New Roman"/>
+          <w:iCs/>
+        </w:rPr>
+      </w:pPr>
+      <w:r>
+        <w:rPr>
+          <w:rFonts w:ascii="Times New Roman" w:hAnsi="Times New Roman" w:cs="Times New Roman"/>
+          <w:iCs/>
+        </w:rPr>
+        <w:t xml:space="preserve">Alpha-trimmed mean filter is also one type of mean filter, the difference is that it will eliminate the salt and pepper outliers. In this project, the 6 brightest and the 6 darkest pixels are not considered when we calculate the output for the interest pixel. </w:t>
+      </w:r>
+      <w:r>
+        <w:rPr>
+          <w:rFonts w:ascii="Times New Roman" w:hAnsi="Times New Roman" w:cs="Times New Roman"/>
+          <w:iCs/>
+        </w:rPr>
+        <w:t xml:space="preserve">We can see from </w:t>
+      </w:r>
+      <w:r>
+        <w:rPr>
+          <w:rFonts w:ascii="Times New Roman" w:hAnsi="Times New Roman" w:cs="Times New Roman"/>
+          <w:iCs/>
+        </w:rPr>
+        <w:fldChar w:fldCharType="begin"/>
+      </w:r>
+      <w:r>
+        <w:rPr>
+          <w:rFonts w:ascii="Times New Roman" w:hAnsi="Times New Roman" w:cs="Times New Roman"/>
+          <w:iCs/>
+        </w:rPr>
+        <w:instrText xml:space="preserve"> REF _Ref36115608 \h </w:instrText>
+      </w:r>
+      <w:r>
+        <w:rPr>
+          <w:rFonts w:ascii="Times New Roman" w:hAnsi="Times New Roman" w:cs="Times New Roman"/>
+          <w:iCs/>
+        </w:rPr>
+      </w:r>
+      <w:r>
+        <w:rPr>
+          <w:rFonts w:ascii="Times New Roman" w:hAnsi="Times New Roman" w:cs="Times New Roman"/>
+          <w:iCs/>
+        </w:rPr>
+        <w:instrText xml:space="preserve"> \* MERGEFORMAT </w:instrText>
+      </w:r>
+      <w:r>
+        <w:rPr>
+          <w:rFonts w:ascii="Times New Roman" w:hAnsi="Times New Roman" w:cs="Times New Roman"/>
+          <w:iCs/>
+        </w:rPr>
+        <w:fldChar w:fldCharType="separate"/>
+      </w:r>
+      <w:r>
+        <w:rPr>
+          <w:rFonts w:ascii="Times New Roman" w:hAnsi="Times New Roman" w:cs="Times New Roman"/>
+          <w:iCs/>
+        </w:rPr>
+        <w:t>Figure 2</w:t>
+      </w:r>
+      <w:r>
+        <w:rPr>
+          <w:rFonts w:ascii="Times New Roman" w:hAnsi="Times New Roman" w:cs="Times New Roman"/>
+          <w:iCs/>
+        </w:rPr>
+        <w:fldChar w:fldCharType="end"/>
+      </w:r>
+      <w:r>
+        <w:rPr>
+          <w:rFonts w:ascii="Times New Roman" w:hAnsi="Times New Roman" w:cs="Times New Roman"/>
+          <w:iCs/>
+        </w:rPr>
+        <w:t xml:space="preserve">D, it </w:t>
+      </w:r>
+      <w:r>
+        <w:rPr>
+          <w:rFonts w:ascii="Times New Roman" w:hAnsi="Times New Roman" w:cs="Times New Roman"/>
+          <w:iCs/>
+        </w:rPr>
+        <w:t xml:space="preserve">has similar gray-scale histogram, but it </w:t>
+      </w:r>
+      <w:r>
+        <w:rPr>
+          <w:rFonts w:ascii="Times New Roman" w:hAnsi="Times New Roman" w:cs="Times New Roman"/>
+          <w:iCs/>
+        </w:rPr>
+        <w:t xml:space="preserve">preserves the edge relatively better than the mean filter. </w:t>
+      </w:r>
+      <w:r>
+        <w:rPr>
+          <w:rFonts w:ascii="Times New Roman" w:hAnsi="Times New Roman" w:cs="Times New Roman"/>
+          <w:iCs/>
+        </w:rPr>
+        <w:t>The</w:t>
+      </w:r>
+      <w:r>
+        <w:rPr>
+          <w:rFonts w:ascii="Times New Roman" w:hAnsi="Times New Roman" w:cs="Times New Roman"/>
+          <w:iCs/>
+        </w:rPr>
+        <w:t xml:space="preserve"> mean (190.13) and standard deviation (2</w:t>
+      </w:r>
+      <w:r>
+        <w:rPr>
+          <w:rFonts w:ascii="Times New Roman" w:hAnsi="Times New Roman" w:cs="Times New Roman"/>
+          <w:iCs/>
+        </w:rPr>
+        <w:t>2</w:t>
+      </w:r>
+      <w:r>
+        <w:rPr>
+          <w:rFonts w:ascii="Times New Roman" w:hAnsi="Times New Roman" w:cs="Times New Roman"/>
+          <w:iCs/>
+        </w:rPr>
+        <w:t>.</w:t>
+      </w:r>
+      <w:r>
+        <w:rPr>
+          <w:rFonts w:ascii="Times New Roman" w:hAnsi="Times New Roman" w:cs="Times New Roman"/>
+          <w:iCs/>
+        </w:rPr>
+        <w:t>16</w:t>
+      </w:r>
+      <w:r>
+        <w:rPr>
+          <w:rFonts w:ascii="Times New Roman" w:hAnsi="Times New Roman" w:cs="Times New Roman"/>
+          <w:iCs/>
+        </w:rPr>
+        <w:t>)</w:t>
+      </w:r>
+      <w:r>
+        <w:rPr>
+          <w:rFonts w:ascii="Times New Roman" w:hAnsi="Times New Roman" w:cs="Times New Roman"/>
+          <w:iCs/>
+        </w:rPr>
+        <w:t xml:space="preserve"> of the interior of the big disk also confirmed that the alpha-trimmed mean filter is less affected by outliers which are dark points in the large disk.</w:t>
+      </w:r>
+    </w:p>
+    <w:p>
+      <w:pPr>
+        <w:autoSpaceDE w:val="0"/>
+        <w:autoSpaceDN w:val="0"/>
+        <w:adjustRightInd w:val="0"/>
+        <w:spacing w:after="0" w:line="240" w:lineRule="auto"/>
+        <w:rPr>
+          <w:rFonts w:ascii="Times New Roman" w:hAnsi="Times New Roman" w:cs="Times New Roman"/>
+          <w:iCs/>
+        </w:rPr>
+      </w:pPr>
+    </w:p>
+    <w:p>
+      <w:pPr>
+        <w:autoSpaceDE w:val="0"/>
+        <w:autoSpaceDN w:val="0"/>
+        <w:adjustRightInd w:val="0"/>
+        <w:spacing w:after="0" w:line="240" w:lineRule="auto"/>
+        <w:rPr>
+          <w:rFonts w:ascii="Times New Roman" w:hAnsi="Times New Roman" w:cs="Times New Roman"/>
+          <w:iCs/>
+        </w:rPr>
+      </w:pPr>
+      <w:r>
+        <w:rPr>
+          <w:rFonts w:ascii="Times New Roman" w:hAnsi="Times New Roman" w:cs="Times New Roman"/>
+          <w:iCs/>
+        </w:rPr>
+        <w:fldChar w:fldCharType="begin"/>
+      </w:r>
+      <w:r>
+        <w:rPr>
+          <w:rFonts w:ascii="Times New Roman" w:hAnsi="Times New Roman" w:cs="Times New Roman"/>
+          <w:iCs/>
+        </w:rPr>
+        <w:instrText xml:space="preserve"> REF _Ref36115608 \h </w:instrText>
+      </w:r>
+      <w:r>
+        <w:rPr>
+          <w:rFonts w:ascii="Times New Roman" w:hAnsi="Times New Roman" w:cs="Times New Roman"/>
+          <w:iCs/>
+        </w:rPr>
+      </w:r>
+      <w:r>
+        <w:rPr>
+          <w:rFonts w:ascii="Times New Roman" w:hAnsi="Times New Roman" w:cs="Times New Roman"/>
+          <w:iCs/>
+        </w:rPr>
+        <w:instrText xml:space="preserve"> \* MERGEFORMAT </w:instrText>
+      </w:r>
+      <w:r>
+        <w:rPr>
+          <w:rFonts w:ascii="Times New Roman" w:hAnsi="Times New Roman" w:cs="Times New Roman"/>
+          <w:iCs/>
+        </w:rPr>
+        <w:fldChar w:fldCharType="separate"/>
+      </w:r>
+      <w:r>
+        <w:rPr>
+          <w:rFonts w:ascii="Times New Roman" w:hAnsi="Times New Roman" w:cs="Times New Roman"/>
+          <w:iCs/>
+        </w:rPr>
+        <w:t>Figure 2</w:t>
+      </w:r>
+      <w:r>
+        <w:rPr>
+          <w:rFonts w:ascii="Times New Roman" w:hAnsi="Times New Roman" w:cs="Times New Roman"/>
+          <w:iCs/>
+        </w:rPr>
+        <w:fldChar w:fldCharType="end"/>
+      </w:r>
+      <w:r>
+        <w:rPr>
+          <w:rFonts w:ascii="Times New Roman" w:hAnsi="Times New Roman" w:cs="Times New Roman"/>
+          <w:iCs/>
+        </w:rPr>
+        <w:t>E showed the result of s</w:t>
+      </w:r>
+      <w:r>
+        <w:rPr>
+          <w:rFonts w:ascii="Times New Roman" w:hAnsi="Times New Roman" w:cs="Times New Roman"/>
+          <w:iCs/>
+        </w:rPr>
+        <w:t>igma filter</w:t>
+      </w:r>
+      <w:r>
+        <w:rPr>
+          <w:rFonts w:ascii="Times New Roman" w:hAnsi="Times New Roman" w:cs="Times New Roman"/>
+          <w:iCs/>
+        </w:rPr>
+        <w:t>, which yields sharp edge</w:t>
+      </w:r>
+      <w:r>
+        <w:rPr>
+          <w:rFonts w:ascii="Times New Roman" w:hAnsi="Times New Roman" w:cs="Times New Roman"/>
+          <w:iCs/>
+        </w:rPr>
+        <w:t>s</w:t>
+      </w:r>
+      <w:r>
+        <w:rPr>
+          <w:rFonts w:ascii="Times New Roman" w:hAnsi="Times New Roman" w:cs="Times New Roman"/>
+          <w:iCs/>
+        </w:rPr>
+        <w:t xml:space="preserve"> after 5 iteration.</w:t>
+      </w:r>
+      <w:r>
+        <w:rPr>
+          <w:rFonts w:ascii="Times New Roman" w:hAnsi="Times New Roman" w:cs="Times New Roman"/>
+          <w:iCs/>
+        </w:rPr>
+        <w:t xml:space="preserve"> </w:t>
+      </w:r>
+      <w:r>
+        <w:rPr>
+          <w:rFonts w:ascii="Times New Roman" w:hAnsi="Times New Roman" w:cs="Times New Roman"/>
+          <w:iCs/>
+        </w:rPr>
+        <w:t>However, there are still some noises inside t</w:t>
+      </w:r>
+      <w:r>
+        <w:rPr>
+          <w:rFonts w:ascii="Times New Roman" w:hAnsi="Times New Roman" w:cs="Times New Roman"/>
+          <w:iCs/>
+        </w:rPr>
+        <w:t>he disks.</w:t>
+      </w:r>
+      <w:r>
+        <w:rPr>
+          <w:rFonts w:ascii="Times New Roman" w:hAnsi="Times New Roman" w:cs="Times New Roman"/>
+          <w:iCs/>
+        </w:rPr>
+        <w:t xml:space="preserve"> Sigma</w:t>
+      </w:r>
+      <w:r>
+        <w:rPr>
+          <w:rFonts w:ascii="Times New Roman" w:hAnsi="Times New Roman" w:cs="Times New Roman"/>
+          <w:iCs/>
+        </w:rPr>
+        <w:t xml:space="preserve"> </w:t>
+      </w:r>
+      <w:r>
+        <w:rPr>
+          <w:rFonts w:ascii="Times New Roman" w:hAnsi="Times New Roman" w:cs="Times New Roman"/>
+          <w:iCs/>
+        </w:rPr>
+        <w:t xml:space="preserve">also take mean of the </w:t>
+      </w:r>
+      <w:r>
+        <w:rPr>
+          <w:rFonts w:ascii="Times New Roman" w:hAnsi="Times New Roman" w:cs="Times New Roman"/>
+          <w:iCs/>
+        </w:rPr>
+        <w:t xml:space="preserve">inputs, but it only calculates the mean of pixels of the same </w:t>
+      </w:r>
+      <w:r>
+        <w:rPr>
+          <w:rFonts w:ascii="Times New Roman" w:hAnsi="Times New Roman" w:cs="Times New Roman"/>
+          <w:iCs/>
+        </w:rPr>
+        <w:t xml:space="preserve">statistical </w:t>
+      </w:r>
+      <w:r>
+        <w:rPr>
+          <w:rFonts w:ascii="Times New Roman" w:hAnsi="Times New Roman" w:cs="Times New Roman"/>
+          <w:iCs/>
+        </w:rPr>
+        <w:t>distribution with the pixel of interest.</w:t>
+      </w:r>
+      <w:r>
+        <w:rPr>
+          <w:rFonts w:ascii="Times New Roman" w:hAnsi="Times New Roman" w:cs="Times New Roman"/>
+          <w:iCs/>
+        </w:rPr>
+        <w:t xml:space="preserve"> Because of this operation, </w:t>
+      </w:r>
+      <w:r>
+        <w:rPr>
+          <w:rFonts w:ascii="Times New Roman" w:hAnsi="Times New Roman" w:cs="Times New Roman"/>
+          <w:iCs/>
+        </w:rPr>
+        <w:t>the background will not affect the edge</w:t>
+      </w:r>
+      <w:r>
+        <w:rPr>
+          <w:rFonts w:ascii="Times New Roman" w:hAnsi="Times New Roman" w:cs="Times New Roman"/>
+          <w:iCs/>
+        </w:rPr>
+        <w:t>, while some noises would also be kept</w:t>
+      </w:r>
+      <w:r>
+        <w:rPr>
+          <w:rFonts w:ascii="Times New Roman" w:hAnsi="Times New Roman" w:cs="Times New Roman"/>
+          <w:iCs/>
+        </w:rPr>
+        <w:t xml:space="preserve"> </w:t>
+      </w:r>
+      <w:r>
+        <w:rPr>
+          <w:rFonts w:ascii="Times New Roman" w:hAnsi="Times New Roman" w:cs="Times New Roman"/>
+          <w:iCs/>
+        </w:rPr>
+        <w:t>they are too different from</w:t>
+      </w:r>
+      <w:r>
+        <w:rPr>
+          <w:rFonts w:ascii="Times New Roman" w:hAnsi="Times New Roman" w:cs="Times New Roman"/>
+          <w:iCs/>
+        </w:rPr>
+        <w:t xml:space="preserve"> their surrounding pixels</w:t>
+      </w:r>
+      <w:r>
+        <w:rPr>
+          <w:rFonts w:ascii="Times New Roman" w:hAnsi="Times New Roman" w:cs="Times New Roman"/>
+          <w:iCs/>
+        </w:rPr>
+        <w:t xml:space="preserve"> (larger than 40)</w:t>
+      </w:r>
+      <w:r>
+        <w:rPr>
+          <w:rFonts w:ascii="Times New Roman" w:hAnsi="Times New Roman" w:cs="Times New Roman"/>
+          <w:iCs/>
+        </w:rPr>
+        <w:t>.</w:t>
+      </w:r>
+      <w:r>
+        <w:rPr>
+          <w:rFonts w:ascii="Times New Roman" w:hAnsi="Times New Roman" w:cs="Times New Roman"/>
+          <w:iCs/>
+        </w:rPr>
+        <w:t xml:space="preserve"> Similar to the other three filters, sigma filter also sharpened the histogram significantly (</w:t>
+      </w:r>
+      <w:r>
+        <w:rPr>
+          <w:rFonts w:ascii="Times New Roman" w:hAnsi="Times New Roman" w:cs="Times New Roman"/>
+          <w:iCs/>
+        </w:rPr>
+        <w:fldChar w:fldCharType="begin"/>
+      </w:r>
+      <w:r>
+        <w:rPr>
+          <w:rFonts w:ascii="Times New Roman" w:hAnsi="Times New Roman" w:cs="Times New Roman"/>
+          <w:iCs/>
+        </w:rPr>
+        <w:instrText xml:space="preserve"> REF _Ref36115608 \h </w:instrText>
+      </w:r>
+      <w:r>
+        <w:rPr>
+          <w:rFonts w:ascii="Times New Roman" w:hAnsi="Times New Roman" w:cs="Times New Roman"/>
+          <w:iCs/>
+        </w:rPr>
+      </w:r>
+      <w:r>
+        <w:rPr>
+          <w:rFonts w:ascii="Times New Roman" w:hAnsi="Times New Roman" w:cs="Times New Roman"/>
+          <w:iCs/>
+        </w:rPr>
+        <w:instrText xml:space="preserve"> \* MERGEFORMAT </w:instrText>
+      </w:r>
+      <w:r>
+        <w:rPr>
+          <w:rFonts w:ascii="Times New Roman" w:hAnsi="Times New Roman" w:cs="Times New Roman"/>
+          <w:iCs/>
+        </w:rPr>
+        <w:fldChar w:fldCharType="separate"/>
+      </w:r>
+      <w:r>
+        <w:rPr>
+          <w:rFonts w:ascii="Times New Roman" w:hAnsi="Times New Roman" w:cs="Times New Roman"/>
+          <w:iCs/>
+        </w:rPr>
+        <w:t>Figure 2</w:t>
+      </w:r>
+      <w:r>
+        <w:rPr>
+          <w:rFonts w:ascii="Times New Roman" w:hAnsi="Times New Roman" w:cs="Times New Roman"/>
+          <w:iCs/>
+        </w:rPr>
+        <w:fldChar w:fldCharType="end"/>
+      </w:r>
+      <w:r>
+        <w:rPr>
+          <w:rFonts w:ascii="Times New Roman" w:hAnsi="Times New Roman" w:cs="Times New Roman"/>
+          <w:iCs/>
+        </w:rPr>
+        <w:t>E</w:t>
+      </w:r>
+      <w:r>
+        <w:rPr>
+          <w:rFonts w:ascii="Times New Roman" w:hAnsi="Times New Roman" w:cs="Times New Roman"/>
+          <w:iCs/>
+        </w:rPr>
+        <w:t>).</w:t>
+      </w:r>
+      <w:r>
+        <w:rPr>
+          <w:rFonts w:ascii="Times New Roman" w:hAnsi="Times New Roman" w:cs="Times New Roman"/>
+          <w:iCs/>
+        </w:rPr>
+        <w:t xml:space="preserve"> </w:t>
+      </w:r>
+      <w:r>
+        <w:rPr>
+          <w:rFonts w:ascii="Times New Roman" w:hAnsi="Times New Roman" w:cs="Times New Roman"/>
+          <w:iCs/>
+        </w:rPr>
+        <w:t>The mean brightness (192.50) of the large disk is the highest among all the five filters, the standard deviation (21.50) is also relatively low</w:t>
+      </w:r>
+      <w:r>
+        <w:rPr>
+          <w:rFonts w:ascii="Times New Roman" w:hAnsi="Times New Roman" w:cs="Times New Roman"/>
+          <w:iCs/>
+        </w:rPr>
+        <w:t xml:space="preserve"> (</w:t>
+      </w:r>
+      <w:r>
+        <w:rPr>
+          <w:rFonts w:ascii="Times New Roman" w:hAnsi="Times New Roman" w:cs="Times New Roman"/>
+          <w:iCs/>
+        </w:rPr>
+        <w:fldChar w:fldCharType="begin"/>
+      </w:r>
+      <w:r>
+        <w:rPr>
+          <w:rFonts w:ascii="Times New Roman" w:hAnsi="Times New Roman" w:cs="Times New Roman"/>
+          <w:iCs/>
+        </w:rPr>
+        <w:instrText xml:space="preserve"> REF _Ref36116421 \h </w:instrText>
+      </w:r>
+      <w:r>
+        <w:rPr>
+          <w:rFonts w:ascii="Times New Roman" w:hAnsi="Times New Roman" w:cs="Times New Roman"/>
+          <w:iCs/>
+        </w:rPr>
+      </w:r>
+      <w:r>
+        <w:rPr>
+          <w:rFonts w:ascii="Times New Roman" w:hAnsi="Times New Roman" w:cs="Times New Roman"/>
+          <w:iCs/>
+        </w:rPr>
+        <w:instrText xml:space="preserve"> \* MERGEFORMAT </w:instrText>
+      </w:r>
+      <w:r>
+        <w:rPr>
+          <w:rFonts w:ascii="Times New Roman" w:hAnsi="Times New Roman" w:cs="Times New Roman"/>
+          <w:iCs/>
+        </w:rPr>
+        <w:fldChar w:fldCharType="separate"/>
+      </w:r>
+      <w:r>
+        <w:rPr>
+          <w:rFonts w:ascii="Times New Roman" w:hAnsi="Times New Roman" w:cs="Times New Roman"/>
+          <w:iCs/>
+        </w:rPr>
+        <w:t>Ta</w:t>
+      </w:r>
+      <w:r>
+        <w:rPr>
+          <w:rFonts w:ascii="Times New Roman" w:hAnsi="Times New Roman" w:cs="Times New Roman"/>
+          <w:iCs/>
+        </w:rPr>
+        <w:t>b</w:t>
+      </w:r>
+      <w:r>
+        <w:rPr>
+          <w:rFonts w:ascii="Times New Roman" w:hAnsi="Times New Roman" w:cs="Times New Roman"/>
+          <w:iCs/>
+        </w:rPr>
+        <w:t>le 1</w:t>
+      </w:r>
+      <w:r>
+        <w:rPr>
+          <w:rFonts w:ascii="Times New Roman" w:hAnsi="Times New Roman" w:cs="Times New Roman"/>
+          <w:iCs/>
+        </w:rPr>
+        <w:fldChar w:fldCharType="end"/>
+      </w:r>
+      <w:r>
+        <w:rPr>
+          <w:rFonts w:ascii="Times New Roman" w:hAnsi="Times New Roman" w:cs="Times New Roman"/>
+          <w:iCs/>
+        </w:rPr>
+        <w:t>)</w:t>
+      </w:r>
+      <w:r>
+        <w:rPr>
+          <w:rFonts w:ascii="Times New Roman" w:hAnsi="Times New Roman" w:cs="Times New Roman"/>
+          <w:iCs/>
+        </w:rPr>
+        <w:t>.</w:t>
+      </w:r>
+      <w:r>
+        <w:rPr>
+          <w:rFonts w:ascii="Times New Roman" w:hAnsi="Times New Roman" w:cs="Times New Roman"/>
+          <w:iCs/>
+        </w:rPr>
+        <w:t xml:space="preserve"> </w:t>
+      </w:r>
+    </w:p>
+    <w:p>
+      <w:pPr>
+        <w:autoSpaceDE w:val="0"/>
+        <w:autoSpaceDN w:val="0"/>
+        <w:adjustRightInd w:val="0"/>
+        <w:spacing w:after="0" w:line="240" w:lineRule="auto"/>
+        <w:rPr>
+          <w:rFonts w:ascii="Times New Roman" w:hAnsi="Times New Roman" w:cs="Times New Roman"/>
+          <w:iCs/>
+        </w:rPr>
+      </w:pPr>
+    </w:p>
+    <w:p>
+      <w:pPr>
+        <w:autoSpaceDE w:val="0"/>
+        <w:autoSpaceDN w:val="0"/>
+        <w:adjustRightInd w:val="0"/>
+        <w:spacing w:after="0" w:line="240" w:lineRule="auto"/>
+        <w:rPr>
+          <w:rFonts w:ascii="Times New Roman" w:hAnsi="Times New Roman" w:cs="Times New Roman"/>
+          <w:iCs/>
+        </w:rPr>
+      </w:pPr>
+      <w:r>
+        <w:rPr>
+          <w:rFonts w:ascii="Times New Roman" w:hAnsi="Times New Roman" w:cs="Times New Roman"/>
+          <w:iCs/>
+        </w:rPr>
+        <w:t xml:space="preserve">Last but not least, we applied </w:t>
+      </w:r>
+      <w:r>
+        <w:rPr>
+          <w:rFonts w:ascii="Times New Roman" w:hAnsi="Times New Roman" w:cs="Times New Roman"/>
+          <w:iCs/>
+        </w:rPr>
+        <w:t>symmetric nearest-neighbor mean</w:t>
+      </w:r>
+      <w:r>
+        <w:rPr>
+          <w:rFonts w:ascii="Times New Roman" w:hAnsi="Times New Roman" w:cs="Times New Roman"/>
+          <w:iCs/>
+        </w:rPr>
+        <w:t xml:space="preserve"> filter</w:t>
+      </w:r>
+      <w:r>
+        <w:rPr>
+          <w:rFonts w:ascii="Times New Roman" w:hAnsi="Times New Roman" w:cs="Times New Roman"/>
+          <w:iCs/>
+        </w:rPr>
+        <w:t xml:space="preserve"> (SNNMF)</w:t>
+      </w:r>
+      <w:r>
+        <w:rPr>
+          <w:rFonts w:ascii="Times New Roman" w:hAnsi="Times New Roman" w:cs="Times New Roman"/>
+          <w:iCs/>
+        </w:rPr>
+        <w:t xml:space="preserve">. </w:t>
+      </w:r>
+      <w:r>
+        <w:rPr>
+          <w:rFonts w:ascii="Times New Roman" w:hAnsi="Times New Roman" w:cs="Times New Roman"/>
+          <w:iCs/>
+        </w:rPr>
+        <w:fldChar w:fldCharType="begin"/>
+      </w:r>
+      <w:r>
+        <w:rPr>
+          <w:rFonts w:ascii="Times New Roman" w:hAnsi="Times New Roman" w:cs="Times New Roman"/>
+          <w:iCs/>
+        </w:rPr>
+        <w:instrText xml:space="preserve"> REF _Ref36115608 \h </w:instrText>
+      </w:r>
+      <w:r>
+        <w:rPr>
+          <w:rFonts w:ascii="Times New Roman" w:hAnsi="Times New Roman" w:cs="Times New Roman"/>
+          <w:iCs/>
+        </w:rPr>
+      </w:r>
+      <w:r>
+        <w:rPr>
+          <w:rFonts w:ascii="Times New Roman" w:hAnsi="Times New Roman" w:cs="Times New Roman"/>
+          <w:iCs/>
+        </w:rPr>
+        <w:instrText xml:space="preserve"> \* MERGEFORMAT </w:instrText>
+      </w:r>
+      <w:r>
+        <w:rPr>
+          <w:rFonts w:ascii="Times New Roman" w:hAnsi="Times New Roman" w:cs="Times New Roman"/>
+          <w:iCs/>
+        </w:rPr>
+        <w:fldChar w:fldCharType="separate"/>
+      </w:r>
+      <w:r>
+        <w:rPr>
+          <w:rFonts w:ascii="Times New Roman" w:hAnsi="Times New Roman" w:cs="Times New Roman"/>
+          <w:iCs/>
+        </w:rPr>
+        <w:t>Figure 2</w:t>
+      </w:r>
+      <w:r>
+        <w:rPr>
+          <w:rFonts w:ascii="Times New Roman" w:hAnsi="Times New Roman" w:cs="Times New Roman"/>
+          <w:iCs/>
+        </w:rPr>
+        <w:fldChar w:fldCharType="end"/>
+      </w:r>
+      <w:r>
+        <w:rPr>
+          <w:rFonts w:ascii="Times New Roman" w:hAnsi="Times New Roman" w:cs="Times New Roman"/>
+          <w:iCs/>
+        </w:rPr>
+        <w:t xml:space="preserve">F demonstrated that </w:t>
+      </w:r>
+      <w:r>
+        <w:rPr>
+          <w:rFonts w:ascii="Times New Roman" w:hAnsi="Times New Roman" w:cs="Times New Roman"/>
+          <w:iCs/>
+        </w:rPr>
+        <w:t>SNNMF reduces noises and preserve edges.</w:t>
+      </w:r>
+      <w:r>
+        <w:rPr>
+          <w:rFonts w:ascii="Times New Roman" w:hAnsi="Times New Roman" w:cs="Times New Roman"/>
+          <w:iCs/>
+        </w:rPr>
+        <w:t xml:space="preserve"> This method first selects the most similar point to the point of interest from the two symmetrically opposite ones, then averages these selected values.</w:t>
+      </w:r>
+      <w:r>
+        <w:rPr>
+          <w:rFonts w:ascii="Times New Roman" w:hAnsi="Times New Roman" w:cs="Times New Roman"/>
+          <w:iCs/>
+        </w:rPr>
+        <w:t xml:space="preserve"> </w:t>
+      </w:r>
+      <w:r>
+        <w:rPr>
+          <w:rFonts w:ascii="Times New Roman" w:hAnsi="Times New Roman" w:cs="Times New Roman"/>
+          <w:iCs/>
+        </w:rPr>
+        <w:t xml:space="preserve">This method </w:t>
+      </w:r>
+      <w:r>
+        <w:rPr>
+          <w:rFonts w:ascii="Times New Roman" w:hAnsi="Times New Roman" w:cs="Times New Roman"/>
+          <w:iCs/>
+        </w:rPr>
+        <w:t>considers similar statistical distribution, thus preserving edges. Moreover, for outliers (noises) inside disks, it still selects 13 values from the 25 inputs to average. This avoids the problem of sigma filter which could keep some noises.</w:t>
+      </w:r>
+      <w:r>
+        <w:rPr>
+          <w:rFonts w:ascii="Times New Roman" w:hAnsi="Times New Roman" w:cs="Times New Roman"/>
+          <w:iCs/>
+        </w:rPr>
+        <w:t xml:space="preserve"> </w:t>
+      </w:r>
+      <w:r>
+        <w:rPr>
+          <w:rFonts w:ascii="Times New Roman" w:hAnsi="Times New Roman" w:cs="Times New Roman"/>
+          <w:iCs/>
+        </w:rPr>
+        <w:t xml:space="preserve">It has similar mean and standard deviation with alpha-trimmed mean filter </w:t>
+      </w:r>
+      <w:r>
+        <w:rPr>
+          <w:rFonts w:ascii="Times New Roman" w:hAnsi="Times New Roman" w:cs="Times New Roman"/>
+          <w:iCs/>
+        </w:rPr>
+        <w:t>(</w:t>
+      </w:r>
+      <w:r>
+        <w:rPr>
+          <w:rFonts w:ascii="Times New Roman" w:hAnsi="Times New Roman" w:cs="Times New Roman"/>
+          <w:iCs/>
+        </w:rPr>
+        <w:fldChar w:fldCharType="begin"/>
+      </w:r>
+      <w:r>
+        <w:rPr>
+          <w:rFonts w:ascii="Times New Roman" w:hAnsi="Times New Roman" w:cs="Times New Roman"/>
+          <w:iCs/>
+        </w:rPr>
+        <w:instrText xml:space="preserve"> REF _Ref36116421 \h </w:instrText>
+      </w:r>
+      <w:r>
+        <w:rPr>
+          <w:rFonts w:ascii="Times New Roman" w:hAnsi="Times New Roman" w:cs="Times New Roman"/>
+          <w:iCs/>
+        </w:rPr>
+      </w:r>
+      <w:r>
+        <w:rPr>
+          <w:rFonts w:ascii="Times New Roman" w:hAnsi="Times New Roman" w:cs="Times New Roman"/>
+          <w:iCs/>
+        </w:rPr>
+        <w:instrText xml:space="preserve"> \* MERGEFORMAT </w:instrText>
+      </w:r>
+      <w:r>
+        <w:rPr>
+          <w:rFonts w:ascii="Times New Roman" w:hAnsi="Times New Roman" w:cs="Times New Roman"/>
+          <w:iCs/>
+        </w:rPr>
+        <w:fldChar w:fldCharType="separate"/>
+      </w:r>
+      <w:r>
+        <w:rPr>
+          <w:rFonts w:ascii="Times New Roman" w:hAnsi="Times New Roman" w:cs="Times New Roman"/>
+          <w:iCs/>
+        </w:rPr>
+        <w:t>Table 1</w:t>
+      </w:r>
+      <w:r>
+        <w:rPr>
+          <w:rFonts w:ascii="Times New Roman" w:hAnsi="Times New Roman" w:cs="Times New Roman"/>
+          <w:iCs/>
+        </w:rPr>
+        <w:fldChar w:fldCharType="end"/>
+      </w:r>
+      <w:r>
+        <w:rPr>
+          <w:rFonts w:ascii="Times New Roman" w:hAnsi="Times New Roman" w:cs="Times New Roman"/>
+          <w:iCs/>
+        </w:rPr>
+        <w:t>)</w:t>
+      </w:r>
+      <w:r>
+        <w:rPr>
+          <w:rFonts w:ascii="Times New Roman" w:hAnsi="Times New Roman" w:cs="Times New Roman"/>
+          <w:iCs/>
+        </w:rPr>
+        <w:t>.</w:t>
+      </w:r>
+    </w:p>
+    <w:p>
+      <w:pPr>
+        <w:autoSpaceDE w:val="0"/>
+        <w:autoSpaceDN w:val="0"/>
+        <w:adjustRightInd w:val="0"/>
+        <w:spacing w:after="0" w:line="240" w:lineRule="auto"/>
+        <w:rPr>
+          <w:rFonts w:ascii="Times New Roman" w:hAnsi="Times New Roman" w:cs="Times New Roman"/>
+          <w:iCs/>
+        </w:rPr>
+      </w:pPr>
     </w:p>
     <w:p>
       <w:pPr>
@@ -2942,108 +4499,7 @@
         <mc:AlternateContent>
           <mc:Choice Requires="wps">
             <w:drawing>
-              <wp:anchor distT="0" distB="0" distL="114300" distR="114300" simplePos="0" relativeHeight="251667456" behindDoc="0" locked="0" layoutInCell="1" allowOverlap="1" wp14:anchorId="1A0954C3" wp14:editId="679C0904">
-                <wp:simplePos x="0" y="0"/>
-                <wp:positionH relativeFrom="column">
-                  <wp:posOffset>-69850</wp:posOffset>
-                </wp:positionH>
-                <wp:positionV relativeFrom="paragraph">
-                  <wp:posOffset>2162175</wp:posOffset>
-                </wp:positionV>
-                <wp:extent cx="333375" cy="2311400"/>
-                <wp:effectExtent l="0" t="0" r="0" b="0"/>
-                <wp:wrapNone/>
-                <wp:docPr id="35" name="Text Box 35"/>
-                <wp:cNvGraphicFramePr/>
-                <a:graphic xmlns:a="http://schemas.openxmlformats.org/drawingml/2006/main">
-                  <a:graphicData uri="http://schemas.microsoft.com/office/word/2010/wordprocessingShape">
-                    <wps:wsp>
-                      <wps:cNvSpPr txBox="1"/>
-                      <wps:spPr>
-                        <a:xfrm flipV="1">
-                          <a:off x="0" y="0"/>
-                          <a:ext cx="333375" cy="2311400"/>
-                        </a:xfrm>
-                        <a:prstGeom prst="rect">
-                          <a:avLst/>
-                        </a:prstGeom>
-                        <a:noFill/>
-                        <a:ln w="6350">
-                          <a:noFill/>
-                        </a:ln>
-                      </wps:spPr>
-                      <wps:txbx>
-                        <w:txbxContent>
-                          <w:p>
-                            <w:pPr>
-                              <w:jc w:val="center"/>
-                              <w:rPr>
-                                <w:rFonts w:ascii="Times New Roman" w:hAnsi="Times New Roman" w:cs="Times New Roman"/>
-                              </w:rPr>
-                            </w:pPr>
-                            <w:r>
-                              <w:rPr>
-                                <w:rFonts w:ascii="Times New Roman" w:hAnsi="Times New Roman" w:cs="Times New Roman"/>
-                              </w:rPr>
-                              <w:t>SNNMF</w:t>
-                            </w:r>
-                          </w:p>
-                        </w:txbxContent>
-                      </wps:txbx>
-                      <wps:bodyPr rot="0" spcFirstLastPara="0" vertOverflow="overflow" horzOverflow="overflow" vert="eaVert" wrap="square" lIns="91440" tIns="45720" rIns="91440" bIns="45720" numCol="1" spcCol="0" rtlCol="0" fromWordArt="0" anchor="t" anchorCtr="0" forceAA="0" compatLnSpc="1">
-                        <a:prstTxWarp prst="textNoShape">
-                          <a:avLst/>
-                        </a:prstTxWarp>
-                        <a:noAutofit/>
-                      </wps:bodyPr>
-                    </wps:wsp>
-                  </a:graphicData>
-                </a:graphic>
-                <wp14:sizeRelH relativeFrom="margin">
-                  <wp14:pctWidth>0</wp14:pctWidth>
-                </wp14:sizeRelH>
-                <wp14:sizeRelV relativeFrom="margin">
-                  <wp14:pctHeight>0</wp14:pctHeight>
-                </wp14:sizeRelV>
-              </wp:anchor>
-            </w:drawing>
-          </mc:Choice>
-          <mc:Fallback>
-            <w:pict>
-              <v:shape w14:anchorId="1A0954C3" id="Text Box 35" o:spid="_x0000_s1034" type="#_x0000_t202" style="position:absolute;margin-left:-5.5pt;margin-top:170.25pt;width:26.25pt;height:182pt;flip:y;z-index:251667456;visibility:visible;mso-wrap-style:square;mso-width-percent:0;mso-height-percent:0;mso-wrap-distance-left:9pt;mso-wrap-distance-top:0;mso-wrap-distance-right:9pt;mso-wrap-distance-bottom:0;mso-position-horizontal:absolute;mso-position-horizontal-relative:text;mso-position-vertical:absolute;mso-position-vertical-relative:text;mso-width-percent:0;mso-height-percent:0;mso-width-relative:margin;mso-height-relative:margin;v-text-anchor:top" o:gfxdata="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" filled="f" stroked="f" strokeweight=".5pt">
-                <v:textbox style="layout-flow:vertical-ideographic">
-                  <w:txbxContent>
-                    <w:p>
-                      <w:pPr>
-                        <w:jc w:val="center"/>
-                        <w:rPr>
-                          <w:rFonts w:ascii="Times New Roman" w:hAnsi="Times New Roman" w:cs="Times New Roman"/>
-                        </w:rPr>
-                      </w:pPr>
-                      <w:r>
-                        <w:rPr>
-                          <w:rFonts w:ascii="Times New Roman" w:hAnsi="Times New Roman" w:cs="Times New Roman"/>
-                        </w:rPr>
-                        <w:t>SNNMF</w:t>
-                      </w:r>
-                    </w:p>
-                  </w:txbxContent>
-                </v:textbox>
-              </v:shape>
-            </w:pict>
-          </mc:Fallback>
-        </mc:AlternateContent>
-      </w:r>
-      <w:r>
-        <w:rPr>
-          <w:rFonts w:ascii="Times New Roman" w:hAnsi="Times New Roman" w:cs="Times New Roman"/>
-          <w:iCs/>
-          <w:noProof/>
-        </w:rPr>
-        <mc:AlternateContent>
-          <mc:Choice Requires="wps">
-            <w:drawing>
-              <wp:anchor distT="0" distB="0" distL="114300" distR="114300" simplePos="0" relativeHeight="251665408" behindDoc="0" locked="0" layoutInCell="1" allowOverlap="1" wp14:anchorId="1CEC365B" wp14:editId="72781992">
+              <wp:anchor distT="0" distB="0" distL="114300" distR="114300" simplePos="0" relativeHeight="251665408" behindDoc="0" locked="0" layoutInCell="1" allowOverlap="1" wp14:anchorId="1CEC365B" wp14:editId="76C5E201">
                 <wp:simplePos x="0" y="0"/>
                 <wp:positionH relativeFrom="column">
                   <wp:posOffset>-66675</wp:posOffset>
@@ -3111,7 +4567,7 @@
           </mc:Choice>
           <mc:Fallback>
             <w:pict>
-              <v:shape w14:anchorId="1CEC365B" id="Text Box 34" o:spid="_x0000_s1035" type="#_x0000_t202" style="position:absolute;margin-left:-5.25pt;margin-top:16pt;width:26.25pt;height:138.75pt;flip:y;z-index:251665408;visibility:visible;mso-wrap-style:square;mso-width-percent:0;mso-height-percent:0;mso-wrap-distance-left:9pt;mso-wrap-distance-top:0;mso-wrap-distance-right:9pt;mso-wrap-distance-bottom:0;mso-position-horizontal:absolute;mso-position-horizontal-relative:text;mso-position-vertical:absolute;mso-position-vertical-relative:text;mso-width-percent:0;mso-height-percent:0;mso-width-relative:margin;mso-height-relative:margin;v-text-anchor:top" o:gfxdata="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" filled="f" stroked="f" strokeweight=".5pt">
+              <v:shape w14:anchorId="1CEC365B" id="Text Box 34" o:spid="_x0000_s1034" type="#_x0000_t202" style="position:absolute;margin-left:-5.25pt;margin-top:16pt;width:26.25pt;height:138.75pt;flip:y;z-index:251665408;visibility:visible;mso-wrap-style:square;mso-width-percent:0;mso-height-percent:0;mso-wrap-distance-left:9pt;mso-wrap-distance-top:0;mso-wrap-distance-right:9pt;mso-wrap-distance-bottom:0;mso-position-horizontal:absolute;mso-position-horizontal-relative:text;mso-position-vertical:absolute;mso-position-vertical-relative:text;mso-width-percent:0;mso-height-percent:0;mso-width-relative:margin;mso-height-relative:margin;v-text-anchor:top" o:gfxdata="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" filled="f" stroked="f" strokeweight=".5pt">
                 <v:textbox style="layout-flow:vertical-ideographic">
                   <w:txbxContent>
                     <w:p>
@@ -3211,7 +4667,7 @@
           </mc:Choice>
           <mc:Fallback>
             <w:pict>
-              <v:shape w14:anchorId="395C2568" id="Text Box 11" o:spid="_x0000_s1036" type="#_x0000_t202" style="position:absolute;margin-left:-1.25pt;margin-top:13pt;width:17.5pt;height:27.25pt;z-index:251680768;visibility:visible;mso-wrap-style:square;mso-width-percent:0;mso-height-percent:0;mso-wrap-distance-left:9pt;mso-wrap-distance-top:0;mso-wrap-distance-right:9pt;mso-wrap-distance-bottom:0;mso-position-horizontal:absolute;mso-position-horizontal-relative:margin;mso-position-vertical:absolute;mso-position-vertical-relative:text;mso-width-percent:0;mso-height-percent:0;mso-width-relative:margin;mso-height-relative:margin;v-text-anchor:top" o:gfxdata="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" filled="f" stroked="f" strokeweight=".5pt">
+              <v:shape w14:anchorId="395C2568" id="Text Box 11" o:spid="_x0000_s1035" type="#_x0000_t202" style="position:absolute;margin-left:-1.25pt;margin-top:13pt;width:17.5pt;height:27.25pt;z-index:251680768;visibility:visible;mso-wrap-style:square;mso-width-percent:0;mso-height-percent:0;mso-wrap-distance-left:9pt;mso-wrap-distance-top:0;mso-wrap-distance-right:9pt;mso-wrap-distance-bottom:0;mso-position-horizontal:absolute;mso-position-horizontal-relative:margin;mso-position-vertical:absolute;mso-position-vertical-relative:text;mso-width-percent:0;mso-height-percent:0;mso-width-relative:margin;mso-height-relative:margin;v-text-anchor:top" o:gfxdata="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" filled="f" stroked="f" strokeweight=".5pt">
                 <v:textbox>
                   <w:txbxContent>
                     <w:p>
@@ -3431,6 +4887,107 @@
           <w:noProof/>
         </w:rPr>
         <w:lastRenderedPageBreak/>
+        <mc:AlternateContent>
+          <mc:Choice Requires="wps">
+            <w:drawing>
+              <wp:anchor distT="0" distB="0" distL="114300" distR="114300" simplePos="0" relativeHeight="251667456" behindDoc="0" locked="0" layoutInCell="1" allowOverlap="1" wp14:anchorId="1A0954C3" wp14:editId="0969F971">
+                <wp:simplePos x="0" y="0"/>
+                <wp:positionH relativeFrom="column">
+                  <wp:posOffset>-77165</wp:posOffset>
+                </wp:positionH>
+                <wp:positionV relativeFrom="paragraph">
+                  <wp:posOffset>-61773</wp:posOffset>
+                </wp:positionV>
+                <wp:extent cx="333375" cy="2311400"/>
+                <wp:effectExtent l="0" t="0" r="0" b="0"/>
+                <wp:wrapNone/>
+                <wp:docPr id="35" name="Text Box 35"/>
+                <wp:cNvGraphicFramePr/>
+                <a:graphic xmlns:a="http://schemas.openxmlformats.org/drawingml/2006/main">
+                  <a:graphicData uri="http://schemas.microsoft.com/office/word/2010/wordprocessingShape">
+                    <wps:wsp>
+                      <wps:cNvSpPr txBox="1"/>
+                      <wps:spPr>
+                        <a:xfrm flipV="1">
+                          <a:off x="0" y="0"/>
+                          <a:ext cx="333375" cy="2311400"/>
+                        </a:xfrm>
+                        <a:prstGeom prst="rect">
+                          <a:avLst/>
+                        </a:prstGeom>
+                        <a:noFill/>
+                        <a:ln w="6350">
+                          <a:noFill/>
+                        </a:ln>
+                      </wps:spPr>
+                      <wps:txbx>
+                        <w:txbxContent>
+                          <w:p>
+                            <w:pPr>
+                              <w:jc w:val="center"/>
+                              <w:rPr>
+                                <w:rFonts w:ascii="Times New Roman" w:hAnsi="Times New Roman" w:cs="Times New Roman"/>
+                              </w:rPr>
+                            </w:pPr>
+                            <w:r>
+                              <w:rPr>
+                                <w:rFonts w:ascii="Times New Roman" w:hAnsi="Times New Roman" w:cs="Times New Roman"/>
+                              </w:rPr>
+                              <w:t>SNNMF</w:t>
+                            </w:r>
+                          </w:p>
+                        </w:txbxContent>
+                      </wps:txbx>
+                      <wps:bodyPr rot="0" spcFirstLastPara="0" vertOverflow="overflow" horzOverflow="overflow" vert="eaVert" wrap="square" lIns="91440" tIns="45720" rIns="91440" bIns="45720" numCol="1" spcCol="0" rtlCol="0" fromWordArt="0" anchor="t" anchorCtr="0" forceAA="0" compatLnSpc="1">
+                        <a:prstTxWarp prst="textNoShape">
+                          <a:avLst/>
+                        </a:prstTxWarp>
+                        <a:noAutofit/>
+                      </wps:bodyPr>
+                    </wps:wsp>
+                  </a:graphicData>
+                </a:graphic>
+                <wp14:sizeRelH relativeFrom="margin">
+                  <wp14:pctWidth>0</wp14:pctWidth>
+                </wp14:sizeRelH>
+                <wp14:sizeRelV relativeFrom="margin">
+                  <wp14:pctHeight>0</wp14:pctHeight>
+                </wp14:sizeRelV>
+              </wp:anchor>
+            </w:drawing>
+          </mc:Choice>
+          <mc:Fallback>
+            <w:pict>
+              <v:shape w14:anchorId="1A0954C3" id="Text Box 35" o:spid="_x0000_s1036" type="#_x0000_t202" style="position:absolute;margin-left:-6.1pt;margin-top:-4.85pt;width:26.25pt;height:182pt;flip:y;z-index:251667456;visibility:visible;mso-wrap-style:square;mso-width-percent:0;mso-height-percent:0;mso-wrap-distance-left:9pt;mso-wrap-distance-top:0;mso-wrap-distance-right:9pt;mso-wrap-distance-bottom:0;mso-position-horizontal:absolute;mso-position-horizontal-relative:text;mso-position-vertical:absolute;mso-position-vertical-relative:text;mso-width-percent:0;mso-height-percent:0;mso-width-relative:margin;mso-height-relative:margin;v-text-anchor:top" o:gfxdata="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" filled="f" stroked="f" strokeweight=".5pt">
+                <v:textbox style="layout-flow:vertical-ideographic">
+                  <w:txbxContent>
+                    <w:p>
+                      <w:pPr>
+                        <w:jc w:val="center"/>
+                        <w:rPr>
+                          <w:rFonts w:ascii="Times New Roman" w:hAnsi="Times New Roman" w:cs="Times New Roman"/>
+                        </w:rPr>
+                      </w:pPr>
+                      <w:r>
+                        <w:rPr>
+                          <w:rFonts w:ascii="Times New Roman" w:hAnsi="Times New Roman" w:cs="Times New Roman"/>
+                        </w:rPr>
+                        <w:t>SNNMF</w:t>
+                      </w:r>
+                    </w:p>
+                  </w:txbxContent>
+                </v:textbox>
+              </v:shape>
+            </w:pict>
+          </mc:Fallback>
+        </mc:AlternateContent>
+      </w:r>
+      <w:r>
+        <w:rPr>
+          <w:rFonts w:ascii="Times New Roman" w:hAnsi="Times New Roman" w:cs="Times New Roman"/>
+          <w:iCs/>
+          <w:noProof/>
+        </w:rPr>
         <mc:AlternateContent>
           <mc:Choice Requires="wps">
             <w:drawing>
@@ -3711,6 +5268,7 @@
       <w:pPr>
         <w:pStyle w:val="Caption"/>
       </w:pPr>
+      <w:bookmarkStart w:id="1" w:name="_Ref36115608"/>
       <w:r>
         <w:t xml:space="preserve">Figure </w:t>
       </w:r>
@@ -3722,6 +5280,7 @@
           <w:t>2</w:t>
         </w:r>
       </w:fldSimple>
+      <w:bookmarkEnd w:id="1"/>
       <w:r>
         <w:t xml:space="preserve"> The image</w:t>
       </w:r>
@@ -3749,46 +5308,6 @@
       <w:r>
         <w:t xml:space="preserve">.  </w:t>
       </w:r>
-    </w:p>
-    <w:p>
-      <w:pPr>
-        <w:rPr>
-          <w:rFonts w:ascii="Times New Roman" w:hAnsi="Times New Roman" w:cs="Times New Roman"/>
-          <w:iCs/>
-        </w:rPr>
-      </w:pPr>
-    </w:p>
-    <w:p>
-      <w:pPr>
-        <w:rPr>
-          <w:rFonts w:ascii="Times New Roman" w:hAnsi="Times New Roman" w:cs="Times New Roman"/>
-          <w:iCs/>
-        </w:rPr>
-      </w:pPr>
-    </w:p>
-    <w:p>
-      <w:pPr>
-        <w:rPr>
-          <w:rFonts w:ascii="Times New Roman" w:hAnsi="Times New Roman" w:cs="Times New Roman"/>
-          <w:iCs/>
-        </w:rPr>
-      </w:pPr>
-    </w:p>
-    <w:p>
-      <w:pPr>
-        <w:rPr>
-          <w:rFonts w:ascii="Times New Roman" w:hAnsi="Times New Roman" w:cs="Times New Roman"/>
-          <w:iCs/>
-        </w:rPr>
-      </w:pPr>
-    </w:p>
-    <w:p>
-      <w:pPr>
-        <w:rPr>
-          <w:rFonts w:ascii="Times New Roman" w:hAnsi="Times New Roman" w:cs="Times New Roman"/>
-          <w:iCs/>
-        </w:rPr>
-      </w:pPr>
     </w:p>
     <w:p>
       <w:pPr>
@@ -3913,7 +5432,14 @@
                 <w:rFonts w:ascii="Times New Roman" w:hAnsi="Times New Roman" w:cs="Times New Roman"/>
                 <w:iCs/>
               </w:rPr>
-              <w:t>188.69792</w:t>
+              <w:t>188.</w:t>
+            </w:r>
+            <w:r>
+              <w:rPr>
+                <w:rFonts w:ascii="Times New Roman" w:hAnsi="Times New Roman" w:cs="Times New Roman"/>
+                <w:iCs/>
+              </w:rPr>
+              <w:t>70</w:t>
             </w:r>
           </w:p>
         </w:tc>
@@ -3934,7 +5460,14 @@
                 <w:rFonts w:ascii="Times New Roman" w:hAnsi="Times New Roman" w:cs="Times New Roman"/>
                 <w:iCs/>
               </w:rPr>
-              <w:t>22.589779</w:t>
+              <w:t>22.</w:t>
+            </w:r>
+            <w:r>
+              <w:rPr>
+                <w:rFonts w:ascii="Times New Roman" w:hAnsi="Times New Roman" w:cs="Times New Roman"/>
+                <w:iCs/>
+              </w:rPr>
+              <w:t>60</w:t>
             </w:r>
           </w:p>
         </w:tc>
@@ -3981,7 +5514,7 @@
                 <w:rFonts w:ascii="Times New Roman" w:hAnsi="Times New Roman" w:cs="Times New Roman"/>
                 <w:iCs/>
               </w:rPr>
-              <w:t>191.80400</w:t>
+              <w:t>191.80</w:t>
             </w:r>
           </w:p>
         </w:tc>
@@ -4002,7 +5535,7 @@
                 <w:rFonts w:ascii="Times New Roman" w:hAnsi="Times New Roman" w:cs="Times New Roman"/>
                 <w:iCs/>
               </w:rPr>
-              <w:t>21.022482</w:t>
+              <w:t>21.02</w:t>
             </w:r>
           </w:p>
         </w:tc>
@@ -4049,7 +5582,14 @@
                 <w:rFonts w:ascii="Times New Roman" w:hAnsi="Times New Roman" w:cs="Times New Roman"/>
                 <w:iCs/>
               </w:rPr>
-              <w:t>190.12857</w:t>
+              <w:t>190.1</w:t>
+            </w:r>
+            <w:r>
+              <w:rPr>
+                <w:rFonts w:ascii="Times New Roman" w:hAnsi="Times New Roman" w:cs="Times New Roman"/>
+                <w:iCs/>
+              </w:rPr>
+              <w:t>3</w:t>
             </w:r>
           </w:p>
         </w:tc>
@@ -4070,7 +5610,14 @@
                 <w:rFonts w:ascii="Times New Roman" w:hAnsi="Times New Roman" w:cs="Times New Roman"/>
                 <w:iCs/>
               </w:rPr>
-              <w:t>22.155251</w:t>
+              <w:t>22.1</w:t>
+            </w:r>
+            <w:r>
+              <w:rPr>
+                <w:rFonts w:ascii="Times New Roman" w:hAnsi="Times New Roman" w:cs="Times New Roman"/>
+                <w:iCs/>
+              </w:rPr>
+              <w:t>6</w:t>
             </w:r>
           </w:p>
         </w:tc>
@@ -4117,7 +5664,14 @@
                 <w:rFonts w:ascii="Times New Roman" w:hAnsi="Times New Roman" w:cs="Times New Roman"/>
                 <w:iCs/>
               </w:rPr>
-              <w:t>192.49910</w:t>
+              <w:t>192.</w:t>
+            </w:r>
+            <w:r>
+              <w:rPr>
+                <w:rFonts w:ascii="Times New Roman" w:hAnsi="Times New Roman" w:cs="Times New Roman"/>
+                <w:iCs/>
+              </w:rPr>
+              <w:t>50</w:t>
             </w:r>
           </w:p>
         </w:tc>
@@ -4138,7 +5692,7 @@
                 <w:rFonts w:ascii="Times New Roman" w:hAnsi="Times New Roman" w:cs="Times New Roman"/>
                 <w:iCs/>
               </w:rPr>
-              <w:t>21.504250</w:t>
+              <w:t>21.50</w:t>
             </w:r>
           </w:p>
         </w:tc>
@@ -4192,7 +5746,35 @@
                 <w:rFonts w:ascii="Times New Roman" w:hAnsi="Times New Roman" w:cs="Times New Roman"/>
                 <w:iCs/>
               </w:rPr>
-              <w:t>190.12857</w:t>
+              <w:t>19</w:t>
+            </w:r>
+            <w:r>
+              <w:rPr>
+                <w:rFonts w:ascii="Times New Roman" w:hAnsi="Times New Roman" w:cs="Times New Roman"/>
+                <w:iCs/>
+              </w:rPr>
+              <w:t>3</w:t>
+            </w:r>
+            <w:r>
+              <w:rPr>
+                <w:rFonts w:ascii="Times New Roman" w:hAnsi="Times New Roman" w:cs="Times New Roman"/>
+                <w:iCs/>
+              </w:rPr>
+              <w:t>.</w:t>
+            </w:r>
+            <w:r>
+              <w:rPr>
+                <w:rFonts w:ascii="Times New Roman" w:hAnsi="Times New Roman" w:cs="Times New Roman"/>
+                <w:iCs/>
+              </w:rPr>
+              <w:t>6</w:t>
+            </w:r>
+            <w:r>
+              <w:rPr>
+                <w:rFonts w:ascii="Times New Roman" w:hAnsi="Times New Roman" w:cs="Times New Roman"/>
+                <w:iCs/>
+              </w:rPr>
+              <w:t>3</w:t>
             </w:r>
           </w:p>
         </w:tc>
@@ -4213,8 +5795,31 @@
                 <w:rFonts w:ascii="Times New Roman" w:hAnsi="Times New Roman" w:cs="Times New Roman"/>
                 <w:iCs/>
               </w:rPr>
-              <w:t>22.155251</w:t>
+              <w:t>2</w:t>
             </w:r>
+            <w:r>
+              <w:rPr>
+                <w:rFonts w:ascii="Times New Roman" w:hAnsi="Times New Roman" w:cs="Times New Roman"/>
+                <w:iCs/>
+              </w:rPr>
+              <w:t>3</w:t>
+            </w:r>
+            <w:r>
+              <w:rPr>
+                <w:rFonts w:ascii="Times New Roman" w:hAnsi="Times New Roman" w:cs="Times New Roman"/>
+                <w:iCs/>
+              </w:rPr>
+              <w:t>.</w:t>
+            </w:r>
+            <w:r>
+              <w:rPr>
+                <w:rFonts w:ascii="Times New Roman" w:hAnsi="Times New Roman" w:cs="Times New Roman"/>
+                <w:iCs/>
+              </w:rPr>
+              <w:t>67</w:t>
+            </w:r>
+            <w:bookmarkStart w:id="2" w:name="_GoBack"/>
+            <w:bookmarkEnd w:id="2"/>
           </w:p>
         </w:tc>
       </w:tr>
@@ -4229,6 +5834,7 @@
           <w:iCs w:val="0"/>
         </w:rPr>
       </w:pPr>
+      <w:bookmarkStart w:id="3" w:name="_Ref36116421"/>
       <w:r>
         <w:t xml:space="preserve">Table </w:t>
       </w:r>
@@ -4240,6 +5846,7 @@
           <w:t>1</w:t>
         </w:r>
       </w:fldSimple>
+      <w:bookmarkEnd w:id="3"/>
       <w:r>
         <w:t xml:space="preserve"> </w:t>
       </w:r>
@@ -4249,15 +5856,7 @@
           <w:sz w:val="20"/>
           <w:szCs w:val="20"/>
         </w:rPr>
-        <w:t>mean and standard deviation of the interior of the large disk region</w:t>
-      </w:r>
-      <w:r>
-        <w:rPr>
-          <w:rFonts w:ascii="CMR10" w:hAnsi="CMR10" w:cs="CMR10"/>
-          <w:sz w:val="20"/>
-          <w:szCs w:val="20"/>
-        </w:rPr>
-        <w:t xml:space="preserve"> for each filter after 5 iterations.</w:t>
+        <w:t>mean and standard deviation of the interior of the large disk region for each filter after 5 iterations.</w:t>
       </w:r>
     </w:p>
     <w:sectPr>
@@ -5121,7 +6720,7 @@
 </file>
 
 <file path=customXml/itemProps1.xml><?xml version="1.0" encoding="utf-8"?>
-<ds:datastoreItem xmlns:ds="http://schemas.openxmlformats.org/officeDocument/2006/customXml" ds:itemID="{9A3D7426-EEE5-4FE3-8F45-12C1BDF29D2C}">
+<ds:datastoreItem xmlns:ds="http://schemas.openxmlformats.org/officeDocument/2006/customXml" ds:itemID="{B6B094D2-B4DE-4EAC-9CE0-72B534D5F4A0}">
   <ds:schemaRefs>
     <ds:schemaRef ds:uri="http://schemas.openxmlformats.org/officeDocument/2006/bibliography"/>
   </ds:schemaRefs>

</xml_diff>